<commit_message>
Added information about com0com virtual com port software.
</commit_message>
<xml_diff>
--- a/Drivers and Simulators/Gemini Driver/GeminiTelescope/Documentation/Gemini Telescope Net Installation and Operation.docx
+++ b/Drivers and Simulators/Gemini Driver/GeminiTelescope/Documentation/Gemini Telescope Net Installation and Operation.docx
@@ -42,7 +42,7 @@
               <w:alias w:val="Date"/>
               <w:id w:val="19000712"/>
               <w:dataBinding w:prefixMappings="xmlns:ns0='http://schemas.microsoft.com/office/2006/coverPageProps'" w:xpath="/ns0:CoverPageProperties[1]/ns0:PublishDate[1]" w:storeItemID="{55AF091B-3C7A-41E3-B477-F2FDAA23CFDA}"/>
-              <w:date w:fullDate="2009-11-22T00:00:00Z">
+              <w:date w:fullDate="2009-12-04T00:00:00Z">
                 <w:dateFormat w:val="M/d/yyyy"/>
                 <w:lid w:val="en-US"/>
                 <w:storeMappedDataAs w:val="dateTime"/>
@@ -56,7 +56,7 @@
                   <w:sz w:val="32"/>
                   <w:szCs w:val="32"/>
                 </w:rPr>
-                <w:t>11/22/2009</w:t>
+                <w:t>12/4/2009</w:t>
               </w:r>
             </w:sdtContent>
           </w:sdt>
@@ -81,16 +81,16 @@
                   <w:jc w:val="right"/>
                   <w:rPr>
                     <w:color w:val="7F7F7F" w:themeColor="text1" w:themeTint="80"/>
-                    <w:sz w:val="32"/>
-                    <w:szCs w:val="32"/>
+                    <w:sz w:val="72"/>
+                    <w:szCs w:val="72"/>
                   </w:rPr>
                 </w:pPr>
                 <w:sdt>
                   <w:sdtPr>
                     <w:rPr>
                       <w:color w:val="7F7F7F" w:themeColor="text1" w:themeTint="80"/>
-                      <w:sz w:val="32"/>
-                      <w:szCs w:val="32"/>
+                      <w:sz w:val="72"/>
+                      <w:szCs w:val="72"/>
                     </w:rPr>
                     <w:alias w:val="Subtitle"/>
                     <w:id w:val="19000717"/>
@@ -101,8 +101,8 @@
                     <w:r>
                       <w:rPr>
                         <w:color w:val="7F7F7F" w:themeColor="text1" w:themeTint="80"/>
-                        <w:sz w:val="32"/>
-                        <w:szCs w:val="32"/>
+                        <w:sz w:val="72"/>
+                        <w:szCs w:val="72"/>
                       </w:rPr>
                       <w:t>Installation and Operation</w:t>
                     </w:r>
@@ -2799,7 +2799,10 @@
         <w:br/>
       </w:r>
       <w:r>
-        <w:t>This is the software used by the development team when testing the pass-through port functionality with Gemini Control Panel. Other virtual serial port emulators are available.</w:t>
+        <w:t>This is the software used by the development team when testing the pass-through port functionality with Gemini Control Panel.</w:t>
+      </w:r>
+      <w:r>
+        <w:t xml:space="preserve"> At the present time this only functions on 32bit versions of Windows.</w:t>
       </w:r>
       <w:r>
         <w:br/>
@@ -2816,6 +2819,72 @@
         </w:r>
       </w:hyperlink>
     </w:p>
+    <w:p>
+      <w:pPr>
+        <w:pStyle w:val="ListParagraph"/>
+        <w:numPr>
+          <w:ilvl w:val="0"/>
+          <w:numId w:val="20"/>
+        </w:numPr>
+      </w:pPr>
+      <w:r>
+        <w:rPr>
+          <w:rStyle w:val="IntenseEmphasis"/>
+        </w:rPr>
+        <w:t>com0com</w:t>
+      </w:r>
+      <w:r>
+        <w:rPr>
+          <w:rStyle w:val="IntenseEmphasis"/>
+        </w:rPr>
+        <w:t xml:space="preserve"> Null Modem Emulator</w:t>
+      </w:r>
+      <w:r>
+        <w:rPr>
+          <w:rStyle w:val="IntenseEmphasis"/>
+        </w:rPr>
+        <w:br/>
+      </w:r>
+      <w:r>
+        <w:t>This implementation of virtual COM ports can be used with both 32bit and 64bit versions of Windows. Please read the ReadMe.txt for com0com for details of Windows configuration changes required to make it work correctly. Be aware that Win64 has to be run in ‘testsigning’ mode as the driver does not have a full public certificate.</w:t>
+      </w:r>
+      <w:r>
+        <w:br/>
+        <w:t>The readme file can be found on the homepage here:</w:t>
+      </w:r>
+      <w:r>
+        <w:br/>
+      </w:r>
+      <w:r>
+        <w:tab/>
+      </w:r>
+      <w:hyperlink r:id="rId14" w:history="1">
+        <w:r>
+          <w:rPr>
+            <w:rStyle w:val="Hyperlink"/>
+          </w:rPr>
+          <w:t>http://com0com.sourceforge.net/</w:t>
+        </w:r>
+      </w:hyperlink>
+      <w:r>
+        <w:br/>
+        <w:t>You can download the software from here:</w:t>
+      </w:r>
+      <w:r>
+        <w:br/>
+      </w:r>
+      <w:r>
+        <w:tab/>
+      </w:r>
+      <w:hyperlink r:id="rId15" w:history="1">
+        <w:r>
+          <w:rPr>
+            <w:rStyle w:val="Hyperlink"/>
+          </w:rPr>
+          <w:t>http://sourceforge.net/projects/com0com/</w:t>
+        </w:r>
+      </w:hyperlink>
+    </w:p>
     <w:p/>
     <w:p>
       <w:pPr>
@@ -2837,7 +2906,7 @@
       </w:r>
     </w:p>
     <w:p>
-      <w:hyperlink r:id="rId14" w:history="1">
+      <w:hyperlink r:id="rId16" w:history="1">
         <w:r>
           <w:rPr>
             <w:rStyle w:val="Hyperlink"/>
@@ -2892,6 +2961,7 @@
           <w:noProof/>
           <w:lang w:val="en-GB" w:eastAsia="en-GB"/>
         </w:rPr>
+        <w:lastRenderedPageBreak/>
         <w:drawing>
           <wp:anchor distT="0" distB="0" distL="114300" distR="114300" simplePos="0" relativeHeight="251669504" behindDoc="0" locked="0" layoutInCell="1" allowOverlap="1">
             <wp:simplePos x="0" y="0"/>
@@ -2918,7 +2988,7 @@
                     </pic:cNvPicPr>
                   </pic:nvPicPr>
                   <pic:blipFill>
-                    <a:blip r:embed="rId15" cstate="print"/>
+                    <a:blip r:embed="rId17" cstate="print"/>
                     <a:srcRect/>
                     <a:stretch>
                       <a:fillRect/>
@@ -2955,7 +3025,6 @@
     </w:p>
     <w:p>
       <w:r>
-        <w:lastRenderedPageBreak/>
         <w:t>If you have a</w:t>
       </w:r>
       <w:r>
@@ -3260,6 +3329,7 @@
       </w:pPr>
       <w:bookmarkStart w:id="8" w:name="_Toc246602237"/>
       <w:r>
+        <w:lastRenderedPageBreak/>
         <w:t>Credits</w:t>
       </w:r>
       <w:bookmarkEnd w:id="8"/>
@@ -3929,7 +3999,7 @@
                     </pic:cNvPicPr>
                   </pic:nvPicPr>
                   <pic:blipFill>
-                    <a:blip r:embed="rId16" cstate="print"/>
+                    <a:blip r:embed="rId18" cstate="print"/>
                     <a:srcRect/>
                     <a:stretch>
                       <a:fillRect/>
@@ -3996,7 +4066,7 @@
                     </pic:cNvPicPr>
                   </pic:nvPicPr>
                   <pic:blipFill>
-                    <a:blip r:embed="rId17" cstate="print"/>
+                    <a:blip r:embed="rId19" cstate="print"/>
                     <a:srcRect/>
                     <a:stretch>
                       <a:fillRect/>
@@ -4086,7 +4156,7 @@
                     </pic:cNvPicPr>
                   </pic:nvPicPr>
                   <pic:blipFill>
-                    <a:blip r:embed="rId18" cstate="print"/>
+                    <a:blip r:embed="rId20" cstate="print"/>
                     <a:srcRect/>
                     <a:stretch>
                       <a:fillRect/>
@@ -4426,7 +4496,7 @@
                           </pic:cNvPicPr>
                         </pic:nvPicPr>
                         <pic:blipFill>
-                          <a:blip r:embed="rId19" cstate="print"/>
+                          <a:blip r:embed="rId21" cstate="print"/>
                           <a:srcRect/>
                           <a:stretch>
                             <a:fillRect/>
@@ -4853,7 +4923,7 @@
                     </pic:cNvPicPr>
                   </pic:nvPicPr>
                   <pic:blipFill>
-                    <a:blip r:embed="rId20" cstate="print"/>
+                    <a:blip r:embed="rId22" cstate="print"/>
                     <a:srcRect/>
                     <a:stretch>
                       <a:fillRect/>
@@ -5050,7 +5120,7 @@
                     </pic:cNvPicPr>
                   </pic:nvPicPr>
                   <pic:blipFill>
-                    <a:blip r:embed="rId21" cstate="print"/>
+                    <a:blip r:embed="rId23" cstate="print"/>
                     <a:srcRect/>
                     <a:stretch>
                       <a:fillRect/>
@@ -5250,7 +5320,7 @@
                     </pic:cNvPicPr>
                   </pic:nvPicPr>
                   <pic:blipFill>
-                    <a:blip r:embed="rId22" cstate="print"/>
+                    <a:blip r:embed="rId24" cstate="print"/>
                     <a:srcRect/>
                     <a:stretch>
                       <a:fillRect/>
@@ -5444,7 +5514,7 @@
                     </pic:cNvPicPr>
                   </pic:nvPicPr>
                   <pic:blipFill>
-                    <a:blip r:embed="rId23" cstate="print"/>
+                    <a:blip r:embed="rId25" cstate="print"/>
                     <a:srcRect/>
                     <a:stretch>
                       <a:fillRect/>
@@ -5725,6 +5795,10 @@
         <w:jc w:val="center"/>
       </w:pPr>
       <w:r>
+        <w:rPr>
+          <w:noProof/>
+          <w:lang w:val="en-GB" w:eastAsia="en-GB"/>
+        </w:rPr>
         <w:drawing>
           <wp:inline distT="0" distB="0" distL="0" distR="0">
             <wp:extent cx="3621429" cy="3450000"/>
@@ -5743,7 +5817,7 @@
                     </pic:cNvPicPr>
                   </pic:nvPicPr>
                   <pic:blipFill>
-                    <a:blip r:embed="rId24" cstate="print"/>
+                    <a:blip r:embed="rId26" cstate="print"/>
                     <a:srcRect/>
                     <a:stretch>
                       <a:fillRect/>
@@ -6099,7 +6173,7 @@
                     </pic:cNvPicPr>
                   </pic:nvPicPr>
                   <pic:blipFill>
-                    <a:blip r:embed="rId25" cstate="print"/>
+                    <a:blip r:embed="rId27" cstate="print"/>
                     <a:srcRect/>
                     <a:stretch>
                       <a:fillRect/>
@@ -6305,7 +6379,7 @@
                     </pic:cNvPicPr>
                   </pic:nvPicPr>
                   <pic:blipFill>
-                    <a:blip r:embed="rId26" cstate="print"/>
+                    <a:blip r:embed="rId28" cstate="print"/>
                     <a:srcRect/>
                     <a:stretch>
                       <a:fillRect/>
@@ -6526,7 +6600,7 @@
                     <pic:cNvPicPr/>
                   </pic:nvPicPr>
                   <pic:blipFill>
-                    <a:blip r:embed="rId27" cstate="print"/>
+                    <a:blip r:embed="rId29" cstate="print"/>
                     <a:stretch>
                       <a:fillRect/>
                     </a:stretch>
@@ -7069,6 +7143,10 @@
         </w:rPr>
       </w:pPr>
       <w:r>
+        <w:rPr>
+          <w:noProof/>
+          <w:lang w:val="en-GB" w:eastAsia="en-GB"/>
+        </w:rPr>
         <w:drawing>
           <wp:inline distT="0" distB="0" distL="0" distR="0">
             <wp:extent cx="4600658" cy="1164286"/>
@@ -7083,7 +7161,7 @@
                     <pic:cNvPicPr/>
                   </pic:nvPicPr>
                   <pic:blipFill>
-                    <a:blip r:embed="rId28" cstate="print"/>
+                    <a:blip r:embed="rId30" cstate="print"/>
                     <a:stretch>
                       <a:fillRect/>
                     </a:stretch>
@@ -7381,7 +7459,7 @@
                     </pic:cNvPicPr>
                   </pic:nvPicPr>
                   <pic:blipFill>
-                    <a:blip r:embed="rId29" cstate="print"/>
+                    <a:blip r:embed="rId31" cstate="print"/>
                     <a:srcRect/>
                     <a:stretch>
                       <a:fillRect/>
@@ -7438,6 +7516,10 @@
         <w:jc w:val="center"/>
       </w:pPr>
       <w:r>
+        <w:rPr>
+          <w:noProof/>
+          <w:lang w:val="en-GB" w:eastAsia="en-GB"/>
+        </w:rPr>
         <w:drawing>
           <wp:inline distT="0" distB="0" distL="0" distR="0">
             <wp:extent cx="3057143" cy="2814286"/>
@@ -7456,7 +7538,7 @@
                     </pic:cNvPicPr>
                   </pic:nvPicPr>
                   <pic:blipFill>
-                    <a:blip r:embed="rId30" cstate="print"/>
+                    <a:blip r:embed="rId32" cstate="print"/>
                     <a:srcRect/>
                     <a:stretch>
                       <a:fillRect/>
@@ -7556,6 +7638,10 @@
         </w:rPr>
       </w:pPr>
       <w:r>
+        <w:rPr>
+          <w:noProof/>
+          <w:lang w:val="en-GB" w:eastAsia="en-GB"/>
+        </w:rPr>
         <w:drawing>
           <wp:inline distT="0" distB="0" distL="0" distR="0">
             <wp:extent cx="3442858" cy="614286"/>
@@ -7574,7 +7660,7 @@
                     </pic:cNvPicPr>
                   </pic:nvPicPr>
                   <pic:blipFill>
-                    <a:blip r:embed="rId31" cstate="print"/>
+                    <a:blip r:embed="rId33" cstate="print"/>
                     <a:srcRect/>
                     <a:stretch>
                       <a:fillRect/>
@@ -7664,6 +7750,10 @@
         <w:jc w:val="center"/>
       </w:pPr>
       <w:r>
+        <w:rPr>
+          <w:noProof/>
+          <w:lang w:val="en-GB" w:eastAsia="en-GB"/>
+        </w:rPr>
         <w:drawing>
           <wp:inline distT="0" distB="0" distL="0" distR="0">
             <wp:extent cx="3442858" cy="871429"/>
@@ -7682,7 +7772,7 @@
                     </pic:cNvPicPr>
                   </pic:nvPicPr>
                   <pic:blipFill>
-                    <a:blip r:embed="rId32" cstate="print"/>
+                    <a:blip r:embed="rId34" cstate="print"/>
                     <a:srcRect/>
                     <a:stretch>
                       <a:fillRect/>
@@ -7747,6 +7837,10 @@
         <w:jc w:val="center"/>
       </w:pPr>
       <w:r>
+        <w:rPr>
+          <w:noProof/>
+          <w:lang w:val="en-GB" w:eastAsia="en-GB"/>
+        </w:rPr>
         <w:drawing>
           <wp:inline distT="0" distB="0" distL="0" distR="0">
             <wp:extent cx="3428572" cy="1128572"/>
@@ -7765,7 +7859,7 @@
                     </pic:cNvPicPr>
                   </pic:nvPicPr>
                   <pic:blipFill>
-                    <a:blip r:embed="rId33" cstate="print"/>
+                    <a:blip r:embed="rId35" cstate="print"/>
                     <a:srcRect/>
                     <a:stretch>
                       <a:fillRect/>
@@ -7820,6 +7914,10 @@
         <w:jc w:val="center"/>
       </w:pPr>
       <w:r>
+        <w:rPr>
+          <w:noProof/>
+          <w:lang w:val="en-GB" w:eastAsia="en-GB"/>
+        </w:rPr>
         <w:drawing>
           <wp:inline distT="0" distB="0" distL="0" distR="0">
             <wp:extent cx="3407143" cy="571429"/>
@@ -7838,7 +7936,7 @@
                     </pic:cNvPicPr>
                   </pic:nvPicPr>
                   <pic:blipFill>
-                    <a:blip r:embed="rId34" cstate="print"/>
+                    <a:blip r:embed="rId36" cstate="print"/>
                     <a:srcRect/>
                     <a:stretch>
                       <a:fillRect/>
@@ -7938,7 +8036,7 @@
                     </pic:cNvPicPr>
                   </pic:nvPicPr>
                   <pic:blipFill>
-                    <a:blip r:embed="rId35" cstate="print"/>
+                    <a:blip r:embed="rId37" cstate="print"/>
                     <a:srcRect/>
                     <a:stretch>
                       <a:fillRect/>
@@ -8030,6 +8128,10 @@
         </w:rPr>
       </w:pPr>
       <w:r>
+        <w:rPr>
+          <w:noProof/>
+          <w:lang w:val="en-GB" w:eastAsia="en-GB"/>
+        </w:rPr>
         <w:drawing>
           <wp:inline distT="0" distB="0" distL="0" distR="0">
             <wp:extent cx="3414286" cy="864286"/>
@@ -8048,7 +8150,7 @@
                     </pic:cNvPicPr>
                   </pic:nvPicPr>
                   <pic:blipFill>
-                    <a:blip r:embed="rId36" cstate="print"/>
+                    <a:blip r:embed="rId38" cstate="print"/>
                     <a:srcRect/>
                     <a:stretch>
                       <a:fillRect/>
@@ -8269,7 +8371,7 @@
                     </pic:cNvPicPr>
                   </pic:nvPicPr>
                   <pic:blipFill>
-                    <a:blip r:embed="rId37" cstate="print"/>
+                    <a:blip r:embed="rId39" cstate="print"/>
                     <a:srcRect/>
                     <a:stretch>
                       <a:fillRect/>
@@ -8351,6 +8453,10 @@
         <w:jc w:val="center"/>
       </w:pPr>
       <w:r>
+        <w:rPr>
+          <w:noProof/>
+          <w:lang w:val="en-GB" w:eastAsia="en-GB"/>
+        </w:rPr>
         <w:drawing>
           <wp:inline distT="0" distB="0" distL="0" distR="0">
             <wp:extent cx="2878572" cy="627324"/>
@@ -8367,7 +8473,7 @@
                     <pic:cNvPicPr/>
                   </pic:nvPicPr>
                   <pic:blipFill>
-                    <a:blip r:embed="rId38" cstate="print"/>
+                    <a:blip r:embed="rId40" cstate="print"/>
                     <a:stretch>
                       <a:fillRect/>
                     </a:stretch>
@@ -8453,6 +8559,10 @@
         <w:jc w:val="center"/>
       </w:pPr>
       <w:r>
+        <w:rPr>
+          <w:noProof/>
+          <w:lang w:val="en-GB" w:eastAsia="en-GB"/>
+        </w:rPr>
         <w:drawing>
           <wp:inline distT="0" distB="0" distL="0" distR="0">
             <wp:extent cx="2892857" cy="528572"/>
@@ -8469,7 +8579,7 @@
                     <pic:cNvPicPr/>
                   </pic:nvPicPr>
                   <pic:blipFill>
-                    <a:blip r:embed="rId39" cstate="print"/>
+                    <a:blip r:embed="rId41" cstate="print"/>
                     <a:stretch>
                       <a:fillRect/>
                     </a:stretch>
@@ -8626,6 +8736,10 @@
         <w:jc w:val="center"/>
       </w:pPr>
       <w:r>
+        <w:rPr>
+          <w:noProof/>
+          <w:lang w:val="en-GB" w:eastAsia="en-GB"/>
+        </w:rPr>
         <w:drawing>
           <wp:inline distT="0" distB="0" distL="0" distR="0">
             <wp:extent cx="2885714" cy="1528571"/>
@@ -8642,7 +8756,7 @@
                     <pic:cNvPicPr/>
                   </pic:nvPicPr>
                   <pic:blipFill>
-                    <a:blip r:embed="rId40" cstate="print"/>
+                    <a:blip r:embed="rId42" cstate="print"/>
                     <a:stretch>
                       <a:fillRect/>
                     </a:stretch>
@@ -8793,7 +8907,7 @@
                     </pic:cNvPicPr>
                   </pic:nvPicPr>
                   <pic:blipFill>
-                    <a:blip r:embed="rId41" cstate="print"/>
+                    <a:blip r:embed="rId43" cstate="print"/>
                     <a:srcRect/>
                     <a:stretch>
                       <a:fillRect/>
@@ -8889,7 +9003,7 @@
                     </pic:cNvPicPr>
                   </pic:nvPicPr>
                   <pic:blipFill>
-                    <a:blip r:embed="rId42" cstate="print"/>
+                    <a:blip r:embed="rId44" cstate="print"/>
                     <a:srcRect/>
                     <a:stretch>
                       <a:fillRect/>
@@ -9215,7 +9329,7 @@
                     </pic:cNvPicPr>
                   </pic:nvPicPr>
                   <pic:blipFill>
-                    <a:blip r:embed="rId43" cstate="print"/>
+                    <a:blip r:embed="rId45" cstate="print"/>
                     <a:srcRect/>
                     <a:stretch>
                       <a:fillRect/>
@@ -9879,6 +9993,10 @@
         <w:jc w:val="center"/>
       </w:pPr>
       <w:r>
+        <w:rPr>
+          <w:noProof/>
+          <w:lang w:val="en-GB" w:eastAsia="en-GB"/>
+        </w:rPr>
         <w:drawing>
           <wp:inline distT="0" distB="0" distL="0" distR="0">
             <wp:extent cx="5214286" cy="3407143"/>
@@ -9897,7 +10015,7 @@
                     </pic:cNvPicPr>
                   </pic:nvPicPr>
                   <pic:blipFill>
-                    <a:blip r:embed="rId44" cstate="print"/>
+                    <a:blip r:embed="rId46" cstate="print"/>
                     <a:srcRect/>
                     <a:stretch>
                       <a:fillRect/>
@@ -10162,7 +10280,7 @@
                     <pic:cNvPicPr/>
                   </pic:nvPicPr>
                   <pic:blipFill>
-                    <a:blip r:embed="rId45" cstate="print"/>
+                    <a:blip r:embed="rId47" cstate="print"/>
                     <a:stretch>
                       <a:fillRect/>
                     </a:stretch>
@@ -10227,7 +10345,7 @@
       <w:r>
         <w:t xml:space="preserve">using a package called VSPE (virtual serial port emulator). This can be found at </w:t>
       </w:r>
-      <w:hyperlink r:id="rId46" w:history="1">
+      <w:hyperlink r:id="rId48" w:history="1">
         <w:r>
           <w:rPr>
             <w:rStyle w:val="Hyperlink"/>
@@ -10470,7 +10588,7 @@
                     <pic:cNvPicPr/>
                   </pic:nvPicPr>
                   <pic:blipFill>
-                    <a:blip r:embed="rId47" cstate="print"/>
+                    <a:blip r:embed="rId49" cstate="print"/>
                     <a:stretch>
                       <a:fillRect/>
                     </a:stretch>
@@ -10635,7 +10753,7 @@
                     </pic:cNvPicPr>
                   </pic:nvPicPr>
                   <pic:blipFill>
-                    <a:blip r:embed="rId48" cstate="print"/>
+                    <a:blip r:embed="rId50" cstate="print"/>
                     <a:srcRect/>
                     <a:stretch>
                       <a:fillRect/>
@@ -10689,8 +10807,40 @@
         <w:t>You should now have both, GCC and Gemini driver connected to Gemini controller. You can start PemPro, TheSky, and any other software you like that uses the ASCOM driver, and they will all continue to work while GCC is still connected and controlling Gemini.</w:t>
       </w:r>
     </w:p>
+    <w:p>
+      <w:pPr>
+        <w:rPr>
+          <w:i/>
+        </w:rPr>
+      </w:pPr>
+      <w:r>
+        <w:rPr>
+          <w:b/>
+          <w:i/>
+        </w:rPr>
+        <w:t>Note:</w:t>
+      </w:r>
+      <w:r>
+        <w:rPr>
+          <w:i/>
+        </w:rPr>
+        <w:t xml:space="preserve"> When using GCC with Gemini Telescope .Net and the virtual pass-through port, GCC will only scan </w:t>
+      </w:r>
+      <w:r>
+        <w:rPr>
+          <w:i/>
+        </w:rPr>
+        <w:t xml:space="preserve">ports </w:t>
+      </w:r>
+      <w:r>
+        <w:rPr>
+          <w:i/>
+        </w:rPr>
+        <w:t>COM1 through COM12 to find your Gemini. So if you are planning on using GCC ensure that you limit your virtual port to the range COM1 through COM12.</w:t>
+      </w:r>
+    </w:p>
     <w:sectPr>
-      <w:footerReference w:type="default" r:id="rId49"/>
+      <w:footerReference w:type="default" r:id="rId51"/>
       <w:pgSz w:w="12240" w:h="15840" w:code="1"/>
       <w:pgMar w:top="1135" w:right="1440" w:bottom="1440" w:left="1440" w:header="708" w:footer="708" w:gutter="0"/>
       <w:pgNumType w:start="0"/>
@@ -14582,7 +14732,7 @@
 
 <file path=customXml/item1.xml><?xml version="1.0" encoding="utf-8"?>
 <CoverPageProperties xmlns="http://schemas.microsoft.com/office/2006/coverPageProps">
-  <PublishDate>2009-11-22T00:00:00</PublishDate>
+  <PublishDate>2009-12-04T00:00:00</PublishDate>
   <Abstract/>
   <CompanyAddress/>
   <CompanyPhone/>
@@ -14604,7 +14754,7 @@
 </file>
 
 <file path=customXml/itemProps2.xml><?xml version="1.0" encoding="utf-8"?>
-<ds:datastoreItem xmlns:ds="http://schemas.openxmlformats.org/officeDocument/2006/customXml" ds:itemID="{F953E98F-BD09-4C96-89A0-53ED0819CDE1}">
+<ds:datastoreItem xmlns:ds="http://schemas.openxmlformats.org/officeDocument/2006/customXml" ds:itemID="{EF647DAA-DEE6-402E-B5BA-5818DE3A850D}">
   <ds:schemaRefs>
     <ds:schemaRef ds:uri="http://schemas.openxmlformats.org/officeDocument/2006/bibliography"/>
   </ds:schemaRefs>

</xml_diff>

<commit_message>
Updated location of Platform 5.5 Updater
</commit_message>
<xml_diff>
--- a/Drivers and Simulators/Gemini Driver/GeminiTelescope/Documentation/Gemini Telescope Net Installation and Operation.docx
+++ b/Drivers and Simulators/Gemini Driver/GeminiTelescope/Documentation/Gemini Telescope Net Installation and Operation.docx
@@ -42,7 +42,7 @@
               <w:alias w:val="Date"/>
               <w:id w:val="19000712"/>
               <w:dataBinding w:prefixMappings="xmlns:ns0='http://schemas.microsoft.com/office/2006/coverPageProps'" w:xpath="/ns0:CoverPageProperties[1]/ns0:PublishDate[1]" w:storeItemID="{55AF091B-3C7A-41E3-B477-F2FDAA23CFDA}"/>
-              <w:date w:fullDate="2009-12-11T00:00:00Z">
+              <w:date w:fullDate="2009-12-14T00:00:00Z">
                 <w:dateFormat w:val="M/d/yyyy"/>
                 <w:lid w:val="en-US"/>
                 <w:storeMappedDataAs w:val="dateTime"/>
@@ -56,7 +56,7 @@
                   <w:sz w:val="32"/>
                   <w:szCs w:val="32"/>
                 </w:rPr>
-                <w:t>12/11/2009</w:t>
+                <w:t>12/14/2009</w:t>
               </w:r>
             </w:sdtContent>
           </w:sdt>
@@ -2665,13 +2665,25 @@
         <w:br/>
       </w:r>
       <w:r>
-        <w:t xml:space="preserve">This update is in the files section of the ASCOM_Talk </w:t>
-      </w:r>
-      <w:r>
-        <w:t xml:space="preserve">Yahoo! </w:t>
-      </w:r>
-      <w:r>
-        <w:t>group:</w:t>
+        <w:t xml:space="preserve">This update is in the </w:t>
+      </w:r>
+      <w:r>
+        <w:t xml:space="preserve">downloads </w:t>
+      </w:r>
+      <w:r>
+        <w:t xml:space="preserve"> section of the </w:t>
+      </w:r>
+      <w:r>
+        <w:t xml:space="preserve">main </w:t>
+      </w:r>
+      <w:r>
+        <w:t>ASCOM</w:t>
+      </w:r>
+      <w:r>
+        <w:t xml:space="preserve"> website</w:t>
+      </w:r>
+      <w:r>
+        <w:t>:</w:t>
       </w:r>
       <w:r>
         <w:br/>
@@ -2684,40 +2696,14 @@
           <w:rPr>
             <w:rStyle w:val="Hyperlink"/>
           </w:rPr>
-          <w:t>http://tech.groups.yahoo.com/group/ASCOM-Talk/files/Platform 5.5 Updater/</w:t>
+          <w:t>http://ascom-standards.org/Downloads/PlatformUpdates.htm</w:t>
         </w:r>
       </w:hyperlink>
       <w:r>
         <w:br/>
-        <w:t xml:space="preserve">The file </w:t>
-      </w:r>
-      <w:r>
-        <w:t>should have a name of</w:t>
-      </w:r>
-      <w:r>
-        <w:t xml:space="preserve"> ASCOM</w:t>
-      </w:r>
-      <w:r>
-        <w:t xml:space="preserve"> Platform 5.5 Updater, with a description of </w:t>
-      </w:r>
-      <w:r>
-        <w:rPr>
-          <w:i/>
-        </w:rPr>
-        <w:t>Platform 5 Updater Release Candidate</w:t>
-      </w:r>
-      <w:r>
-        <w:t>.  The current version as the writing of this document is:</w:t>
-      </w:r>
-      <w:r>
-        <w:br/>
-      </w:r>
-      <w:r>
-        <w:tab/>
-        <w:t>ASCOM Platform 5.5 Updater RC5 (v5.5.8.14</w:t>
-      </w:r>
-      <w:r>
-        <w:t>).exe</w:t>
+      </w:r>
+      <w:r>
+        <w:t>Find the Platform Updater 5.5.x, and click the Down link on the right.</w:t>
       </w:r>
     </w:p>
     <w:p>
@@ -2936,7 +2922,10 @@
         <w:t>he current version as of the writing of this document is G</w:t>
       </w:r>
       <w:r>
-        <w:t>eminiTelescopeInstaller(1.1.0.0</w:t>
+        <w:t>eminiTelescopeInstaller(1.1.6</w:t>
+      </w:r>
+      <w:r>
+        <w:t>.0</w:t>
       </w:r>
       <w:r>
         <w:t>).exe</w:t>
@@ -7442,6 +7431,10 @@
         </w:rPr>
       </w:pPr>
       <w:r>
+        <w:rPr>
+          <w:noProof/>
+          <w:lang w:val="en-GB" w:eastAsia="en-GB"/>
+        </w:rPr>
         <w:drawing>
           <wp:inline distT="0" distB="0" distL="0" distR="0">
             <wp:extent cx="3485714" cy="1200000"/>
@@ -7941,6 +7934,10 @@
         </w:rPr>
       </w:pPr>
       <w:r>
+        <w:rPr>
+          <w:noProof/>
+          <w:lang w:val="en-GB" w:eastAsia="en-GB"/>
+        </w:rPr>
         <w:drawing>
           <wp:inline distT="0" distB="0" distL="0" distR="0">
             <wp:extent cx="3450000" cy="642857"/>
@@ -8049,6 +8046,10 @@
         <w:jc w:val="center"/>
       </w:pPr>
       <w:r>
+        <w:rPr>
+          <w:noProof/>
+          <w:lang w:val="en-GB" w:eastAsia="en-GB"/>
+        </w:rPr>
         <w:drawing>
           <wp:inline distT="0" distB="0" distL="0" distR="0">
             <wp:extent cx="3450000" cy="878572"/>
@@ -8132,6 +8133,10 @@
         <w:jc w:val="center"/>
       </w:pPr>
       <w:r>
+        <w:rPr>
+          <w:noProof/>
+          <w:lang w:val="en-GB" w:eastAsia="en-GB"/>
+        </w:rPr>
         <w:drawing>
           <wp:inline distT="0" distB="0" distL="0" distR="0">
             <wp:extent cx="3435715" cy="1128572"/>
@@ -8205,6 +8210,10 @@
         <w:jc w:val="center"/>
       </w:pPr>
       <w:r>
+        <w:rPr>
+          <w:noProof/>
+          <w:lang w:val="en-GB" w:eastAsia="en-GB"/>
+        </w:rPr>
         <w:drawing>
           <wp:inline distT="0" distB="0" distL="0" distR="0">
             <wp:extent cx="3457143" cy="592857"/>
@@ -8414,6 +8423,10 @@
         </w:rPr>
       </w:pPr>
       <w:r>
+        <w:rPr>
+          <w:noProof/>
+          <w:lang w:val="en-GB" w:eastAsia="en-GB"/>
+        </w:rPr>
         <w:drawing>
           <wp:inline distT="0" distB="0" distL="0" distR="0">
             <wp:extent cx="3464286" cy="878572"/>
@@ -8861,6 +8874,10 @@
         <w:jc w:val="center"/>
       </w:pPr>
       <w:r>
+        <w:rPr>
+          <w:noProof/>
+          <w:lang w:val="en-GB" w:eastAsia="en-GB"/>
+        </w:rPr>
         <w:drawing>
           <wp:inline distT="0" distB="0" distL="0" distR="0">
             <wp:extent cx="2835715" cy="800000"/>
@@ -11209,7 +11226,7 @@
               <w:sz w:val="18"/>
               <w:szCs w:val="18"/>
             </w:rPr>
-            <w:t>21</w:t>
+            <w:t>3</w:t>
           </w:r>
           <w:r>
             <w:rPr>
@@ -15101,7 +15118,7 @@
 
 <file path=customXml/item1.xml><?xml version="1.0" encoding="utf-8"?>
 <CoverPageProperties xmlns="http://schemas.microsoft.com/office/2006/coverPageProps">
-  <PublishDate>2009-12-11T00:00:00</PublishDate>
+  <PublishDate>2009-12-14T00:00:00</PublishDate>
   <Abstract/>
   <CompanyAddress/>
   <CompanyPhone/>
@@ -15123,7 +15140,7 @@
 </file>
 
 <file path=customXml/itemProps2.xml><?xml version="1.0" encoding="utf-8"?>
-<ds:datastoreItem xmlns:ds="http://schemas.openxmlformats.org/officeDocument/2006/customXml" ds:itemID="{53951357-DC35-4150-A2ED-9FC9D3DE1DBE}">
+<ds:datastoreItem xmlns:ds="http://schemas.openxmlformats.org/officeDocument/2006/customXml" ds:itemID="{CCEADD2F-F9D2-46CA-A5B0-7C3FB6718450}">
   <ds:schemaRefs>
     <ds:schemaRef ds:uri="http://schemas.openxmlformats.org/officeDocument/2006/bibliography"/>
   </ds:schemaRefs>

</xml_diff>

<commit_message>
ASCOM-86 re-incorporated Gemini driver Focuser and Telescope projects, ficed up references.
</commit_message>
<xml_diff>
--- a/Drivers and Simulators/Gemini Driver/GeminiTelescope/Documentation/Gemini Telescope Net Installation and Operation.docx
+++ b/Drivers and Simulators/Gemini Driver/GeminiTelescope/Documentation/Gemini Telescope Net Installation and Operation.docx
@@ -42,7 +42,7 @@
               <w:alias w:val="Date"/>
               <w:id w:val="19000712"/>
               <w:dataBinding w:prefixMappings="xmlns:ns0='http://schemas.microsoft.com/office/2006/coverPageProps'" w:xpath="/ns0:CoverPageProperties[1]/ns0:PublishDate[1]" w:storeItemID="{55AF091B-3C7A-41E3-B477-F2FDAA23CFDA}"/>
-              <w:date w:fullDate="2009-12-14T00:00:00Z">
+              <w:date w:fullDate="2010-05-20T00:00:00Z">
                 <w:dateFormat w:val="M/d/yyyy"/>
                 <w:lid w:val="en-US"/>
                 <w:storeMappedDataAs w:val="dateTime"/>
@@ -56,7 +56,7 @@
                   <w:sz w:val="32"/>
                   <w:szCs w:val="32"/>
                 </w:rPr>
-                <w:t>12/14/2009</w:t>
+                <w:t>5/20/2010</w:t>
               </w:r>
             </w:sdtContent>
           </w:sdt>
@@ -223,7 +223,7 @@
                                     <w:szCs w:val="48"/>
                                     <w:lang w:val="en-GB"/>
                                   </w:rPr>
-                                  <w:t>Gemini Driver .Net</w:t>
+                                  <w:t>Gemini Driver .Net v1.0</w:t>
                                 </w:r>
                               </w:p>
                             </w:tc>
@@ -356,7 +356,7 @@
           <w:r>
             <w:fldChar w:fldCharType="separate"/>
           </w:r>
-          <w:hyperlink w:anchor="_Toc248299531" w:history="1">
+          <w:hyperlink w:anchor="_Toc252042319" w:history="1">
             <w:r>
               <w:rPr>
                 <w:rStyle w:val="Hyperlink"/>
@@ -392,7 +392,7 @@
               <w:rPr>
                 <w:webHidden/>
               </w:rPr>
-              <w:instrText xml:space="preserve"> PAGEREF _Toc248299531 \h </w:instrText>
+              <w:instrText xml:space="preserve"> PAGEREF _Toc252042319 \h </w:instrText>
             </w:r>
             <w:r>
               <w:rPr>
@@ -428,7 +428,7 @@
               <w:lang w:val="en-GB" w:eastAsia="en-GB"/>
             </w:rPr>
           </w:pPr>
-          <w:hyperlink w:anchor="_Toc248299532" w:history="1">
+          <w:hyperlink w:anchor="_Toc252042320" w:history="1">
             <w:r>
               <w:rPr>
                 <w:rStyle w:val="Hyperlink"/>
@@ -470,7 +470,7 @@
                 <w:noProof/>
                 <w:webHidden/>
               </w:rPr>
-              <w:instrText xml:space="preserve"> PAGEREF _Toc248299532 \h </w:instrText>
+              <w:instrText xml:space="preserve"> PAGEREF _Toc252042320 \h </w:instrText>
             </w:r>
             <w:r>
               <w:rPr>
@@ -510,7 +510,7 @@
               <w:lang w:val="en-GB" w:eastAsia="en-GB"/>
             </w:rPr>
           </w:pPr>
-          <w:hyperlink w:anchor="_Toc248299533" w:history="1">
+          <w:hyperlink w:anchor="_Toc252042321" w:history="1">
             <w:r>
               <w:rPr>
                 <w:rStyle w:val="Hyperlink"/>
@@ -552,7 +552,7 @@
                 <w:noProof/>
                 <w:webHidden/>
               </w:rPr>
-              <w:instrText xml:space="preserve"> PAGEREF _Toc248299533 \h </w:instrText>
+              <w:instrText xml:space="preserve"> PAGEREF _Toc252042321 \h </w:instrText>
             </w:r>
             <w:r>
               <w:rPr>
@@ -572,7 +572,7 @@
                 <w:noProof/>
                 <w:webHidden/>
               </w:rPr>
-              <w:t>3</w:t>
+              <w:t>4</w:t>
             </w:r>
             <w:r>
               <w:rPr>
@@ -592,7 +592,7 @@
               <w:lang w:val="en-GB" w:eastAsia="en-GB"/>
             </w:rPr>
           </w:pPr>
-          <w:hyperlink w:anchor="_Toc248299534" w:history="1">
+          <w:hyperlink w:anchor="_Toc252042322" w:history="1">
             <w:r>
               <w:rPr>
                 <w:rStyle w:val="Hyperlink"/>
@@ -613,7 +613,7 @@
                 <w:rStyle w:val="Hyperlink"/>
                 <w:noProof/>
               </w:rPr>
-              <w:t>Reporting Problems with the Beta Version</w:t>
+              <w:t>Reporting Problems with the driver</w:t>
             </w:r>
             <w:r>
               <w:rPr>
@@ -634,7 +634,7 @@
                 <w:noProof/>
                 <w:webHidden/>
               </w:rPr>
-              <w:instrText xml:space="preserve"> PAGEREF _Toc248299534 \h </w:instrText>
+              <w:instrText xml:space="preserve"> PAGEREF _Toc252042322 \h </w:instrText>
             </w:r>
             <w:r>
               <w:rPr>
@@ -654,7 +654,7 @@
                 <w:noProof/>
                 <w:webHidden/>
               </w:rPr>
-              <w:t>4</w:t>
+              <w:t>5</w:t>
             </w:r>
             <w:r>
               <w:rPr>
@@ -674,7 +674,7 @@
               <w:lang w:val="en-GB" w:eastAsia="en-GB"/>
             </w:rPr>
           </w:pPr>
-          <w:hyperlink w:anchor="_Toc248299535" w:history="1">
+          <w:hyperlink w:anchor="_Toc252042323" w:history="1">
             <w:r>
               <w:rPr>
                 <w:rStyle w:val="Hyperlink"/>
@@ -716,7 +716,7 @@
                 <w:noProof/>
                 <w:webHidden/>
               </w:rPr>
-              <w:instrText xml:space="preserve"> PAGEREF _Toc248299535 \h </w:instrText>
+              <w:instrText xml:space="preserve"> PAGEREF _Toc252042323 \h </w:instrText>
             </w:r>
             <w:r>
               <w:rPr>
@@ -758,7 +758,7 @@
               <w:lang w:val="en-GB" w:eastAsia="en-GB"/>
             </w:rPr>
           </w:pPr>
-          <w:hyperlink w:anchor="_Toc248299536" w:history="1">
+          <w:hyperlink w:anchor="_Toc252042324" w:history="1">
             <w:r>
               <w:rPr>
                 <w:rStyle w:val="Hyperlink"/>
@@ -794,7 +794,7 @@
               <w:rPr>
                 <w:webHidden/>
               </w:rPr>
-              <w:instrText xml:space="preserve"> PAGEREF _Toc248299536 \h </w:instrText>
+              <w:instrText xml:space="preserve"> PAGEREF _Toc252042324 \h </w:instrText>
             </w:r>
             <w:r>
               <w:rPr>
@@ -832,7 +832,7 @@
               <w:lang w:val="en-GB" w:eastAsia="en-GB"/>
             </w:rPr>
           </w:pPr>
-          <w:hyperlink w:anchor="_Toc248299537" w:history="1">
+          <w:hyperlink w:anchor="_Toc252042325" w:history="1">
             <w:r>
               <w:rPr>
                 <w:rStyle w:val="Hyperlink"/>
@@ -868,7 +868,7 @@
               <w:rPr>
                 <w:webHidden/>
               </w:rPr>
-              <w:instrText xml:space="preserve"> PAGEREF _Toc248299537 \h </w:instrText>
+              <w:instrText xml:space="preserve"> PAGEREF _Toc252042325 \h </w:instrText>
             </w:r>
             <w:r>
               <w:rPr>
@@ -904,7 +904,7 @@
               <w:lang w:val="en-GB" w:eastAsia="en-GB"/>
             </w:rPr>
           </w:pPr>
-          <w:hyperlink w:anchor="_Toc248299538" w:history="1">
+          <w:hyperlink w:anchor="_Toc252042326" w:history="1">
             <w:r>
               <w:rPr>
                 <w:rStyle w:val="Hyperlink"/>
@@ -946,7 +946,7 @@
                 <w:noProof/>
                 <w:webHidden/>
               </w:rPr>
-              <w:instrText xml:space="preserve"> PAGEREF _Toc248299538 \h </w:instrText>
+              <w:instrText xml:space="preserve"> PAGEREF _Toc252042326 \h </w:instrText>
             </w:r>
             <w:r>
               <w:rPr>
@@ -986,7 +986,7 @@
               <w:lang w:val="en-GB" w:eastAsia="en-GB"/>
             </w:rPr>
           </w:pPr>
-          <w:hyperlink w:anchor="_Toc248299539" w:history="1">
+          <w:hyperlink w:anchor="_Toc252042327" w:history="1">
             <w:r>
               <w:rPr>
                 <w:rStyle w:val="Hyperlink"/>
@@ -1028,7 +1028,7 @@
                 <w:noProof/>
                 <w:webHidden/>
               </w:rPr>
-              <w:instrText xml:space="preserve"> PAGEREF _Toc248299539 \h </w:instrText>
+              <w:instrText xml:space="preserve"> PAGEREF _Toc252042327 \h </w:instrText>
             </w:r>
             <w:r>
               <w:rPr>
@@ -1068,7 +1068,7 @@
               <w:lang w:val="en-GB" w:eastAsia="en-GB"/>
             </w:rPr>
           </w:pPr>
-          <w:hyperlink w:anchor="_Toc248299540" w:history="1">
+          <w:hyperlink w:anchor="_Toc252042328" w:history="1">
             <w:r>
               <w:rPr>
                 <w:rStyle w:val="Hyperlink"/>
@@ -1110,7 +1110,89 @@
                 <w:noProof/>
                 <w:webHidden/>
               </w:rPr>
-              <w:instrText xml:space="preserve"> PAGEREF _Toc248299540 \h </w:instrText>
+              <w:instrText xml:space="preserve"> PAGEREF _Toc252042328 \h </w:instrText>
+            </w:r>
+            <w:r>
+              <w:rPr>
+                <w:noProof/>
+                <w:webHidden/>
+              </w:rPr>
+            </w:r>
+            <w:r>
+              <w:rPr>
+                <w:noProof/>
+                <w:webHidden/>
+              </w:rPr>
+              <w:fldChar w:fldCharType="separate"/>
+            </w:r>
+            <w:r>
+              <w:rPr>
+                <w:noProof/>
+                <w:webHidden/>
+              </w:rPr>
+              <w:t>7</w:t>
+            </w:r>
+            <w:r>
+              <w:rPr>
+                <w:noProof/>
+                <w:webHidden/>
+              </w:rPr>
+              <w:fldChar w:fldCharType="end"/>
+            </w:r>
+          </w:hyperlink>
+        </w:p>
+        <w:p>
+          <w:pPr>
+            <w:pStyle w:val="TOC2"/>
+            <w:rPr>
+              <w:rFonts w:eastAsiaTheme="minorEastAsia"/>
+              <w:noProof/>
+              <w:lang w:val="en-GB" w:eastAsia="en-GB"/>
+            </w:rPr>
+          </w:pPr>
+          <w:hyperlink w:anchor="_Toc252042329" w:history="1">
+            <w:r>
+              <w:rPr>
+                <w:rStyle w:val="Hyperlink"/>
+                <w:noProof/>
+              </w:rPr>
+              <w:t>3.4</w:t>
+            </w:r>
+            <w:r>
+              <w:rPr>
+                <w:rFonts w:eastAsiaTheme="minorEastAsia"/>
+                <w:noProof/>
+                <w:lang w:val="en-GB" w:eastAsia="en-GB"/>
+              </w:rPr>
+              <w:tab/>
+            </w:r>
+            <w:r>
+              <w:rPr>
+                <w:rStyle w:val="Hyperlink"/>
+                <w:noProof/>
+              </w:rPr>
+              <w:t>Help</w:t>
+            </w:r>
+            <w:r>
+              <w:rPr>
+                <w:noProof/>
+                <w:webHidden/>
+              </w:rPr>
+              <w:tab/>
+            </w:r>
+            <w:r>
+              <w:rPr>
+                <w:noProof/>
+                <w:webHidden/>
+              </w:rPr>
+              <w:fldChar w:fldCharType="begin"/>
+            </w:r>
+            <w:r>
+              <w:rPr>
+                <w:noProof/>
+                <w:webHidden/>
+              </w:rPr>
+              <w:instrText xml:space="preserve"> PAGEREF _Toc252042329 \h </w:instrText>
             </w:r>
             <w:r>
               <w:rPr>
@@ -1152,7 +1234,7 @@
               <w:lang w:val="en-GB" w:eastAsia="en-GB"/>
             </w:rPr>
           </w:pPr>
-          <w:hyperlink w:anchor="_Toc248299541" w:history="1">
+          <w:hyperlink w:anchor="_Toc252042330" w:history="1">
             <w:r>
               <w:rPr>
                 <w:rStyle w:val="Hyperlink"/>
@@ -1188,7 +1270,7 @@
               <w:rPr>
                 <w:webHidden/>
               </w:rPr>
-              <w:instrText xml:space="preserve"> PAGEREF _Toc248299541 \h </w:instrText>
+              <w:instrText xml:space="preserve"> PAGEREF _Toc252042330 \h </w:instrText>
             </w:r>
             <w:r>
               <w:rPr>
@@ -1224,7 +1306,7 @@
               <w:lang w:val="en-GB" w:eastAsia="en-GB"/>
             </w:rPr>
           </w:pPr>
-          <w:hyperlink w:anchor="_Toc248299542" w:history="1">
+          <w:hyperlink w:anchor="_Toc252042331" w:history="1">
             <w:r>
               <w:rPr>
                 <w:rStyle w:val="Hyperlink"/>
@@ -1266,7 +1348,7 @@
                 <w:noProof/>
                 <w:webHidden/>
               </w:rPr>
-              <w:instrText xml:space="preserve"> PAGEREF _Toc248299542 \h </w:instrText>
+              <w:instrText xml:space="preserve"> PAGEREF _Toc252042331 \h </w:instrText>
             </w:r>
             <w:r>
               <w:rPr>
@@ -1306,7 +1388,7 @@
               <w:lang w:val="en-GB" w:eastAsia="en-GB"/>
             </w:rPr>
           </w:pPr>
-          <w:hyperlink w:anchor="_Toc248299543" w:history="1">
+          <w:hyperlink w:anchor="_Toc252042332" w:history="1">
             <w:r>
               <w:rPr>
                 <w:rStyle w:val="Hyperlink"/>
@@ -1348,7 +1430,7 @@
                 <w:noProof/>
                 <w:webHidden/>
               </w:rPr>
-              <w:instrText xml:space="preserve"> PAGEREF _Toc248299543 \h </w:instrText>
+              <w:instrText xml:space="preserve"> PAGEREF _Toc252042332 \h </w:instrText>
             </w:r>
             <w:r>
               <w:rPr>
@@ -1388,7 +1470,7 @@
               <w:lang w:val="en-GB" w:eastAsia="en-GB"/>
             </w:rPr>
           </w:pPr>
-          <w:hyperlink w:anchor="_Toc248299544" w:history="1">
+          <w:hyperlink w:anchor="_Toc252042333" w:history="1">
             <w:r>
               <w:rPr>
                 <w:rStyle w:val="Hyperlink"/>
@@ -1430,7 +1512,7 @@
                 <w:noProof/>
                 <w:webHidden/>
               </w:rPr>
-              <w:instrText xml:space="preserve"> PAGEREF _Toc248299544 \h </w:instrText>
+              <w:instrText xml:space="preserve"> PAGEREF _Toc252042333 \h </w:instrText>
             </w:r>
             <w:r>
               <w:rPr>
@@ -1470,7 +1552,7 @@
               <w:lang w:val="en-GB" w:eastAsia="en-GB"/>
             </w:rPr>
           </w:pPr>
-          <w:hyperlink w:anchor="_Toc248299545" w:history="1">
+          <w:hyperlink w:anchor="_Toc252042334" w:history="1">
             <w:r>
               <w:rPr>
                 <w:rStyle w:val="Hyperlink"/>
@@ -1512,7 +1594,7 @@
                 <w:noProof/>
                 <w:webHidden/>
               </w:rPr>
-              <w:instrText xml:space="preserve"> PAGEREF _Toc248299545 \h </w:instrText>
+              <w:instrText xml:space="preserve"> PAGEREF _Toc252042334 \h </w:instrText>
             </w:r>
             <w:r>
               <w:rPr>
@@ -1552,7 +1634,7 @@
               <w:lang w:val="en-GB" w:eastAsia="en-GB"/>
             </w:rPr>
           </w:pPr>
-          <w:hyperlink w:anchor="_Toc248299546" w:history="1">
+          <w:hyperlink w:anchor="_Toc252042335" w:history="1">
             <w:r>
               <w:rPr>
                 <w:rStyle w:val="Hyperlink"/>
@@ -1594,7 +1676,7 @@
                 <w:noProof/>
                 <w:webHidden/>
               </w:rPr>
-              <w:instrText xml:space="preserve"> PAGEREF _Toc248299546 \h </w:instrText>
+              <w:instrText xml:space="preserve"> PAGEREF _Toc252042335 \h </w:instrText>
             </w:r>
             <w:r>
               <w:rPr>
@@ -1634,7 +1716,7 @@
               <w:lang w:val="en-GB" w:eastAsia="en-GB"/>
             </w:rPr>
           </w:pPr>
-          <w:hyperlink w:anchor="_Toc248299547" w:history="1">
+          <w:hyperlink w:anchor="_Toc252042336" w:history="1">
             <w:r>
               <w:rPr>
                 <w:rStyle w:val="Hyperlink"/>
@@ -1676,7 +1758,7 @@
                 <w:noProof/>
                 <w:webHidden/>
               </w:rPr>
-              <w:instrText xml:space="preserve"> PAGEREF _Toc248299547 \h </w:instrText>
+              <w:instrText xml:space="preserve"> PAGEREF _Toc252042336 \h </w:instrText>
             </w:r>
             <w:r>
               <w:rPr>
@@ -1716,7 +1798,7 @@
               <w:lang w:val="en-GB" w:eastAsia="en-GB"/>
             </w:rPr>
           </w:pPr>
-          <w:hyperlink w:anchor="_Toc248299548" w:history="1">
+          <w:hyperlink w:anchor="_Toc252042337" w:history="1">
             <w:r>
               <w:rPr>
                 <w:rStyle w:val="Hyperlink"/>
@@ -1758,7 +1840,7 @@
                 <w:noProof/>
                 <w:webHidden/>
               </w:rPr>
-              <w:instrText xml:space="preserve"> PAGEREF _Toc248299548 \h </w:instrText>
+              <w:instrText xml:space="preserve"> PAGEREF _Toc252042337 \h </w:instrText>
             </w:r>
             <w:r>
               <w:rPr>
@@ -1798,7 +1880,7 @@
               <w:lang w:val="en-GB" w:eastAsia="en-GB"/>
             </w:rPr>
           </w:pPr>
-          <w:hyperlink w:anchor="_Toc248299549" w:history="1">
+          <w:hyperlink w:anchor="_Toc252042338" w:history="1">
             <w:r>
               <w:rPr>
                 <w:rStyle w:val="Hyperlink"/>
@@ -1840,7 +1922,7 @@
                 <w:noProof/>
                 <w:webHidden/>
               </w:rPr>
-              <w:instrText xml:space="preserve"> PAGEREF _Toc248299549 \h </w:instrText>
+              <w:instrText xml:space="preserve"> PAGEREF _Toc252042338 \h </w:instrText>
             </w:r>
             <w:r>
               <w:rPr>
@@ -1880,7 +1962,7 @@
               <w:lang w:val="en-GB" w:eastAsia="en-GB"/>
             </w:rPr>
           </w:pPr>
-          <w:hyperlink w:anchor="_Toc248299550" w:history="1">
+          <w:hyperlink w:anchor="_Toc252042339" w:history="1">
             <w:r>
               <w:rPr>
                 <w:rStyle w:val="Hyperlink"/>
@@ -1922,7 +2004,7 @@
                 <w:noProof/>
                 <w:webHidden/>
               </w:rPr>
-              <w:instrText xml:space="preserve"> PAGEREF _Toc248299550 \h </w:instrText>
+              <w:instrText xml:space="preserve"> PAGEREF _Toc252042339 \h </w:instrText>
             </w:r>
             <w:r>
               <w:rPr>
@@ -1966,7 +2048,7 @@
               <w:lang w:val="en-GB" w:eastAsia="en-GB"/>
             </w:rPr>
           </w:pPr>
-          <w:hyperlink w:anchor="_Toc248299551" w:history="1">
+          <w:hyperlink w:anchor="_Toc252042340" w:history="1">
             <w:r>
               <w:rPr>
                 <w:rStyle w:val="Hyperlink"/>
@@ -2008,7 +2090,7 @@
                 <w:noProof/>
                 <w:webHidden/>
               </w:rPr>
-              <w:instrText xml:space="preserve"> PAGEREF _Toc248299551 \h </w:instrText>
+              <w:instrText xml:space="preserve"> PAGEREF _Toc252042340 \h </w:instrText>
             </w:r>
             <w:r>
               <w:rPr>
@@ -2052,7 +2134,7 @@
               <w:lang w:val="en-GB" w:eastAsia="en-GB"/>
             </w:rPr>
           </w:pPr>
-          <w:hyperlink w:anchor="_Toc248299552" w:history="1">
+          <w:hyperlink w:anchor="_Toc252042341" w:history="1">
             <w:r>
               <w:rPr>
                 <w:rStyle w:val="Hyperlink"/>
@@ -2094,7 +2176,7 @@
                 <w:noProof/>
                 <w:webHidden/>
               </w:rPr>
-              <w:instrText xml:space="preserve"> PAGEREF _Toc248299552 \h </w:instrText>
+              <w:instrText xml:space="preserve"> PAGEREF _Toc252042341 \h </w:instrText>
             </w:r>
             <w:r>
               <w:rPr>
@@ -2138,7 +2220,7 @@
               <w:lang w:val="en-GB" w:eastAsia="en-GB"/>
             </w:rPr>
           </w:pPr>
-          <w:hyperlink w:anchor="_Toc248299553" w:history="1">
+          <w:hyperlink w:anchor="_Toc252042342" w:history="1">
             <w:r>
               <w:rPr>
                 <w:rStyle w:val="Hyperlink"/>
@@ -2180,7 +2262,7 @@
                 <w:noProof/>
                 <w:webHidden/>
               </w:rPr>
-              <w:instrText xml:space="preserve"> PAGEREF _Toc248299553 \h </w:instrText>
+              <w:instrText xml:space="preserve"> PAGEREF _Toc252042342 \h </w:instrText>
             </w:r>
             <w:r>
               <w:rPr>
@@ -2224,7 +2306,7 @@
               <w:lang w:val="en-GB" w:eastAsia="en-GB"/>
             </w:rPr>
           </w:pPr>
-          <w:hyperlink w:anchor="_Toc248299554" w:history="1">
+          <w:hyperlink w:anchor="_Toc252042343" w:history="1">
             <w:r>
               <w:rPr>
                 <w:rStyle w:val="Hyperlink"/>
@@ -2266,7 +2348,7 @@
                 <w:noProof/>
                 <w:webHidden/>
               </w:rPr>
-              <w:instrText xml:space="preserve"> PAGEREF _Toc248299554 \h </w:instrText>
+              <w:instrText xml:space="preserve"> PAGEREF _Toc252042343 \h </w:instrText>
             </w:r>
             <w:r>
               <w:rPr>
@@ -2286,7 +2368,7 @@
                 <w:noProof/>
                 <w:webHidden/>
               </w:rPr>
-              <w:t>34</w:t>
+              <w:t>35</w:t>
             </w:r>
             <w:r>
               <w:rPr>
@@ -2313,41 +2395,12 @@
       <w:pPr>
         <w:pStyle w:val="Heading1"/>
       </w:pPr>
-      <w:bookmarkStart w:id="0" w:name="_Toc248299531"/>
+      <w:bookmarkStart w:id="0" w:name="_Toc252042319"/>
       <w:r>
         <w:lastRenderedPageBreak/>
         <w:t>Introduction</w:t>
       </w:r>
       <w:bookmarkEnd w:id="0"/>
-    </w:p>
-    <w:p>
-      <w:r>
-        <w:t>Note: This document refers to the Beta version</w:t>
-      </w:r>
-      <w:r>
-        <w:t>s</w:t>
-      </w:r>
-      <w:r>
-        <w:t xml:space="preserve"> of the driver, a revised version </w:t>
-      </w:r>
-      <w:r>
-        <w:t xml:space="preserve">of the document </w:t>
-      </w:r>
-      <w:r>
-        <w:t xml:space="preserve">will be made available for the </w:t>
-      </w:r>
-      <w:r>
-        <w:t xml:space="preserve">final </w:t>
-      </w:r>
-      <w:r>
-        <w:t xml:space="preserve">release </w:t>
-      </w:r>
-      <w:r>
-        <w:t>of the driver</w:t>
-      </w:r>
-      <w:r>
-        <w:t>.</w:t>
-      </w:r>
     </w:p>
     <w:p>
       <w:r>
@@ -2443,7 +2496,13 @@
         <w:t xml:space="preserve">the Gemini </w:t>
       </w:r>
       <w:r>
-        <w:t>controller and save them file.</w:t>
+        <w:t xml:space="preserve">controller and save them </w:t>
+      </w:r>
+      <w:r>
+        <w:t xml:space="preserve">to a </w:t>
+      </w:r>
+      <w:r>
+        <w:t>file.</w:t>
       </w:r>
     </w:p>
     <w:p>
@@ -2524,7 +2583,13 @@
         <w:t xml:space="preserve"> to connect through this d</w:t>
       </w:r>
       <w:r>
-        <w:t>river to the Gemini Control box</w:t>
+        <w:t>river to the Gemini c</w:t>
+      </w:r>
+      <w:r>
+        <w:t xml:space="preserve">ontrol </w:t>
+      </w:r>
+      <w:r>
+        <w:t>system</w:t>
       </w:r>
       <w:r>
         <w:t>.</w:t>
@@ -2583,7 +2648,7 @@
       </w:pPr>
       <w:bookmarkStart w:id="1" w:name="_Ref244613280"/>
       <w:bookmarkStart w:id="2" w:name="_Ref244613289"/>
-      <w:bookmarkStart w:id="3" w:name="_Toc248299532"/>
+      <w:bookmarkStart w:id="3" w:name="_Toc252042320"/>
       <w:r>
         <w:t>System Requirements</w:t>
       </w:r>
@@ -2603,11 +2668,43 @@
           <w:ilvl w:val="0"/>
           <w:numId w:val="19"/>
         </w:numPr>
+        <w:rPr>
+          <w:bCs/>
+          <w:iCs/>
+        </w:rPr>
       </w:pPr>
       <w:r>
         <w:rPr>
           <w:rStyle w:val="IntenseEmphasis"/>
         </w:rPr>
+        <w:t>Gemini Level 4 Firmware</w:t>
+      </w:r>
+      <w:r>
+        <w:rPr>
+          <w:rStyle w:val="IntenseEmphasis"/>
+        </w:rPr>
+        <w:br/>
+      </w:r>
+      <w:r>
+        <w:rPr>
+          <w:bCs/>
+          <w:iCs/>
+        </w:rPr>
+        <w:t>This driver will not function with Level 3 or older firmware in your controller.</w:t>
+      </w:r>
+    </w:p>
+    <w:p>
+      <w:pPr>
+        <w:pStyle w:val="ListParagraph"/>
+        <w:numPr>
+          <w:ilvl w:val="0"/>
+          <w:numId w:val="19"/>
+        </w:numPr>
+      </w:pPr>
+      <w:r>
+        <w:rPr>
+          <w:rStyle w:val="IntenseEmphasis"/>
+        </w:rPr>
         <w:t xml:space="preserve">Latest </w:t>
       </w:r>
       <w:r>
@@ -2623,7 +2720,10 @@
         <w:br/>
       </w:r>
       <w:r>
-        <w:t xml:space="preserve">This software can be downloaded and installed from: </w:t>
+        <w:t>Which can</w:t>
+      </w:r>
+      <w:r>
+        <w:t xml:space="preserve"> can be downloaded and installed from: </w:t>
       </w:r>
       <w:r>
         <w:br/>
@@ -2671,7 +2771,10 @@
         <w:t xml:space="preserve">downloads </w:t>
       </w:r>
       <w:r>
-        <w:t xml:space="preserve"> section of the </w:t>
+        <w:t>section</w:t>
+      </w:r>
+      <w:r>
+        <w:t xml:space="preserve"> of the </w:t>
       </w:r>
       <w:r>
         <w:t xml:space="preserve">main </w:t>
@@ -2703,7 +2806,13 @@
         <w:br/>
       </w:r>
       <w:r>
-        <w:t>Find the Platform Updater 5.5.x, and click the Down link on the right.</w:t>
+        <w:t>Find the Platform Updater 5.5.x, and click the Down</w:t>
+      </w:r>
+      <w:r>
+        <w:t>load</w:t>
+      </w:r>
+      <w:r>
+        <w:t xml:space="preserve"> link on the right.</w:t>
       </w:r>
     </w:p>
     <w:p>
@@ -2745,7 +2854,13 @@
     <w:p>
       <w:r>
         <w:lastRenderedPageBreak/>
-        <w:t xml:space="preserve">When installing them ensure your Windows login account has administrator privileges, and if you have User Account Control (UAC) switched on in Vista or Windows 7, right click the installer and select </w:t>
+        <w:t xml:space="preserve">When installing </w:t>
+      </w:r>
+      <w:r>
+        <w:t>these components</w:t>
+      </w:r>
+      <w:r>
+        <w:t xml:space="preserve"> ensure your Windows login account has administrator privileges, and if you have User Account Control (UAC) switched on in Vista or Windows 7, right click the installer and select </w:t>
       </w:r>
       <w:r>
         <w:rPr>
@@ -2756,16 +2871,24 @@
       <w:r>
         <w:t>.</w:t>
       </w:r>
+      <w:bookmarkStart w:id="4" w:name="_Ref251946319"/>
       <w:r>
         <w:rPr>
           <w:rStyle w:val="FootnoteReference"/>
         </w:rPr>
         <w:footnoteReference w:id="2"/>
       </w:r>
-    </w:p>
-    <w:p>
-      <w:r>
-        <w:t>You may want to install some optional software to enable the pass-through port for non-ASCOM applications such as Gemini Control Panel.</w:t>
+      <w:bookmarkEnd w:id="4"/>
+    </w:p>
+    <w:p>
+      <w:r>
+        <w:t xml:space="preserve">You may want to install some optional software to enable the pass-through port for non-ASCOM applications such as Gemini Control </w:t>
+      </w:r>
+      <w:r>
+        <w:t>Center</w:t>
+      </w:r>
+      <w:r>
+        <w:t>.</w:t>
       </w:r>
     </w:p>
     <w:p>
@@ -2808,6 +2931,9 @@
           <w:t>http://www.eterlogic.com/Products.VSPE.html</w:t>
         </w:r>
       </w:hyperlink>
+      <w:r>
+        <w:br/>
+      </w:r>
     </w:p>
     <w:p>
       <w:pPr>
@@ -2879,60 +3005,52 @@
     <w:p>
       <w:pPr>
         <w:pStyle w:val="Heading2"/>
-      </w:pPr>
-      <w:bookmarkStart w:id="4" w:name="_Ref244613586"/>
-      <w:bookmarkStart w:id="5" w:name="_Ref244613593"/>
-      <w:bookmarkStart w:id="6" w:name="_Toc248299533"/>
-      <w:r>
+        <w:pageBreakBefore/>
+        <w:ind w:left="578" w:hanging="578"/>
+      </w:pPr>
+      <w:bookmarkStart w:id="5" w:name="_Ref244613586"/>
+      <w:bookmarkStart w:id="6" w:name="_Ref244613593"/>
+      <w:bookmarkStart w:id="7" w:name="_Toc252042321"/>
+      <w:r>
+        <w:lastRenderedPageBreak/>
         <w:t>Installation</w:t>
       </w:r>
-      <w:bookmarkEnd w:id="4"/>
       <w:bookmarkEnd w:id="5"/>
       <w:bookmarkEnd w:id="6"/>
-    </w:p>
-    <w:p>
-      <w:r>
-        <w:t>After checking all the prerequisite software is installed download the new Gemini .Net driver from the Yahoo! Beta test group:</w:t>
-      </w:r>
-    </w:p>
-    <w:p>
+      <w:bookmarkEnd w:id="7"/>
+    </w:p>
+    <w:p>
+      <w:r>
+        <w:t>After checking all the prerequisite software is installed</w:t>
+      </w:r>
+      <w:r>
+        <w:t>,</w:t>
+      </w:r>
+      <w:r>
+        <w:t xml:space="preserve"> download the new Gemini .Net driver from the </w:t>
+      </w:r>
+      <w:r>
+        <w:t>ASCOM Website</w:t>
+      </w:r>
+      <w:r>
+        <w:t>:</w:t>
+      </w:r>
+    </w:p>
+    <w:p>
+      <w:pPr>
+        <w:ind w:left="720"/>
+      </w:pPr>
       <w:hyperlink r:id="rId16" w:history="1">
         <w:r>
           <w:rPr>
             <w:rStyle w:val="Hyperlink"/>
           </w:rPr>
-          <w:t>http://tech.groups.yahoo.com/group/Gemini_Driver_Beta/files/Installation Files/</w:t>
+          <w:t>http://ascom-standards.org/Downloads/ScopeDrivers.htm</w:t>
         </w:r>
       </w:hyperlink>
     </w:p>
     <w:p>
       <w:r>
-        <w:t>The driver installation file is located in the root folder and has a name with the format</w:t>
-      </w:r>
-      <w:r>
-        <w:t xml:space="preserve"> of GeminiTelescopeInstaller(1.1</w:t>
-      </w:r>
-      <w:r>
-        <w:t xml:space="preserve">.x.x).exe . </w:t>
-      </w:r>
-      <w:r>
-        <w:t xml:space="preserve"> For example t</w:t>
-      </w:r>
-      <w:r>
-        <w:t>he current version as of the writing of this document is G</w:t>
-      </w:r>
-      <w:r>
-        <w:t>eminiTelescopeInstaller(1.1.6</w:t>
-      </w:r>
-      <w:r>
-        <w:t>.0</w:t>
-      </w:r>
-      <w:r>
-        <w:t>).exe</w:t>
-      </w:r>
-    </w:p>
-    <w:p>
-      <w:r>
         <w:t xml:space="preserve">Ensure your Windows login account has administrator privileges before you install the driver, and if you have User Account Control (UAC) switched on in Vista or Windows 7, right click the installer and select </w:t>
       </w:r>
       <w:r>
@@ -2943,6 +3061,15 @@
       </w:r>
       <w:r>
         <w:t>.</w:t>
+      </w:r>
+      <w:r>
+        <w:rPr>
+          <w:rStyle w:val="FootnoteReference"/>
+        </w:rPr>
+        <w:footnoteReference w:id="3"/>
+      </w:r>
+      <w:r>
+        <w:t xml:space="preserve"> </w:t>
       </w:r>
     </w:p>
     <w:p>
@@ -2954,7 +3081,6 @@
           <w:noProof/>
           <w:lang w:val="en-GB" w:eastAsia="en-GB"/>
         </w:rPr>
-        <w:lastRenderedPageBreak/>
         <w:drawing>
           <wp:anchor distT="0" distB="0" distL="114300" distR="114300" simplePos="0" relativeHeight="251669504" behindDoc="0" locked="0" layoutInCell="1" allowOverlap="1">
             <wp:simplePos x="0" y="0"/>
@@ -3013,7 +3139,13 @@
         </w:drawing>
       </w:r>
       <w:r>
-        <w:t>When you see the below message, please DO-NOT DESELECT the “Install a Gemini Icon on your desktop” option.</w:t>
+        <w:t>When you see the below m</w:t>
+      </w:r>
+      <w:r>
+        <w:t xml:space="preserve">essage, please DO </w:t>
+      </w:r>
+      <w:r>
+        <w:t>NOT DESELECT the “Install a Gemini Icon on your desktop” option.</w:t>
       </w:r>
     </w:p>
     <w:p>
@@ -3090,12 +3222,18 @@
     <w:p>
       <w:pPr>
         <w:pStyle w:val="Heading2"/>
-      </w:pPr>
-      <w:bookmarkStart w:id="7" w:name="_Toc248299534"/>
-      <w:r>
-        <w:t>Reporting Problems with the Beta Version</w:t>
-      </w:r>
-      <w:bookmarkEnd w:id="7"/>
+        <w:pageBreakBefore/>
+        <w:ind w:left="578" w:hanging="578"/>
+      </w:pPr>
+      <w:bookmarkStart w:id="8" w:name="_Toc252042322"/>
+      <w:r>
+        <w:lastRenderedPageBreak/>
+        <w:t xml:space="preserve">Reporting Problems with the </w:t>
+      </w:r>
+      <w:r>
+        <w:t>driver</w:t>
+      </w:r>
+      <w:bookmarkEnd w:id="8"/>
     </w:p>
     <w:p>
       <w:r>
@@ -3136,196 +3274,99 @@
         <w:t xml:space="preserve">) </w:t>
       </w:r>
       <w:r>
-        <w:t xml:space="preserve">some of these log files can be quite sizable with the amount of tracing enabled in the Beta driver. Please Zip up the logs together with any screen shot documents. </w:t>
-      </w:r>
-    </w:p>
-    <w:p>
-      <w:r>
-        <w:t>Then</w:t>
-      </w:r>
-      <w:r>
-        <w:t xml:space="preserve"> post a message in the user group and </w:t>
-      </w:r>
-      <w:r>
-        <w:t>upload</w:t>
-      </w:r>
-      <w:r>
-        <w:t xml:space="preserve"> the rtf file </w:t>
-      </w:r>
-      <w:r>
-        <w:t xml:space="preserve">to the Beta test Yahoo! Group. Create your own folder </w:t>
-      </w:r>
-      <w:r>
-        <w:t xml:space="preserve">under </w:t>
-      </w:r>
-      <w:r>
-        <w:t xml:space="preserve">the </w:t>
-      </w:r>
-      <w:r>
-        <w:t>Log and Error Files</w:t>
-      </w:r>
-      <w:r>
-        <w:t xml:space="preserve"> folder, create the folder </w:t>
-      </w:r>
-      <w:r>
-        <w:t>with your name, and t</w:t>
-      </w:r>
-      <w:r>
-        <w:t>hen create a second subfolder</w:t>
-      </w:r>
-      <w:r>
-        <w:t xml:space="preserve"> under your name wit</w:t>
-      </w:r>
-      <w:r>
-        <w:t>h the date of the error files.</w:t>
-      </w:r>
-    </w:p>
-    <w:p>
-      <w:r>
-        <w:t xml:space="preserve">If you </w:t>
-      </w:r>
-      <w:r>
-        <w:t>upload more files at a later</w:t>
-      </w:r>
-      <w:r>
-        <w:t xml:space="preserve"> date, please create a</w:t>
-      </w:r>
-      <w:r>
-        <w:t>nother</w:t>
-      </w:r>
-      <w:r>
-        <w:t xml:space="preserve"> sub</w:t>
-      </w:r>
-      <w:r>
-        <w:t>-folder</w:t>
-      </w:r>
-      <w:r>
-        <w:t xml:space="preserve"> with that date under your name.  You can see </w:t>
-      </w:r>
-      <w:r>
-        <w:t>an example of this</w:t>
-      </w:r>
-      <w:r>
-        <w:t xml:space="preserve"> file structure below:</w:t>
-      </w:r>
-    </w:p>
-    <w:p>
-      <w:r>
-        <w:t>Log and error Files</w:t>
-      </w:r>
-      <w:r>
-        <w:br/>
-      </w:r>
-      <w:r>
-        <w:tab/>
-      </w:r>
-      <w:r>
-        <w:sym w:font="Wingdings 3" w:char="F039"/>
-      </w:r>
-      <w:r>
-        <w:t xml:space="preserve">  </w:t>
-      </w:r>
-      <w:r>
-        <w:t>Tom Hilton</w:t>
-      </w:r>
-      <w:r>
-        <w:tab/>
-        <w:t>(new sub-folder)</w:t>
-      </w:r>
-      <w:r>
-        <w:br/>
-      </w:r>
-      <w:r>
-        <w:tab/>
-      </w:r>
-      <w:r>
-        <w:tab/>
-      </w:r>
-      <w:r>
-        <w:sym w:font="Wingdings 3" w:char="F039"/>
-      </w:r>
-      <w:r>
-        <w:t xml:space="preserve">  10-10-2009</w:t>
-      </w:r>
-      <w:r>
-        <w:tab/>
-        <w:t>(</w:t>
-      </w:r>
-      <w:r>
-        <w:t>new sub</w:t>
-      </w:r>
-      <w:r>
-        <w:t>-folder)</w:t>
-      </w:r>
-      <w:r>
-        <w:br/>
-      </w:r>
-      <w:r>
-        <w:tab/>
-      </w:r>
-      <w:r>
-        <w:tab/>
-      </w:r>
-      <w:r>
-        <w:tab/>
-      </w:r>
-      <w:r>
-        <w:sym w:font="Wingdings 3" w:char="F039"/>
-      </w:r>
-      <w:r>
-        <w:t xml:space="preserve">  Log.rtf </w:t>
-      </w:r>
-      <w:r>
-        <w:tab/>
-        <w:t>(</w:t>
-      </w:r>
-      <w:r>
-        <w:t>example of file you want to post</w:t>
-      </w:r>
-      <w:r>
-        <w:t xml:space="preserve"> - </w:t>
-      </w:r>
-      <w:r>
-        <w:t>you may also zip them</w:t>
-      </w:r>
-      <w:r>
-        <w:br/>
-      </w:r>
-      <w:r>
-        <w:tab/>
-      </w:r>
-      <w:r>
-        <w:tab/>
-      </w:r>
-      <w:r>
-        <w:tab/>
-      </w:r>
-      <w:r>
-        <w:tab/>
-      </w:r>
-      <w:r>
-        <w:t xml:space="preserve">if there </w:t>
-      </w:r>
-      <w:r>
-        <w:t>is</w:t>
-      </w:r>
-      <w:r>
-        <w:t xml:space="preserve"> more than one</w:t>
-      </w:r>
-      <w:r>
-        <w:t>)</w:t>
-      </w:r>
-    </w:p>
+        <w:t xml:space="preserve">some of these log files can be quite sizable </w:t>
+      </w:r>
+      <w:r>
+        <w:t>if you have enabled detailed logging in the</w:t>
+      </w:r>
+      <w:r>
+        <w:t xml:space="preserve"> driver. Please Zip up the logs together </w:t>
+      </w:r>
+      <w:r>
+        <w:t>with any screen shot documents.</w:t>
+      </w:r>
+    </w:p>
+    <w:p>
+      <w:r>
+        <w:t>The first port call for support is the ASCOM Answers website, check if your problem has been reported before and there is a know</w:t>
+      </w:r>
+      <w:r>
+        <w:t xml:space="preserve">n solution or </w:t>
+      </w:r>
+      <w:r>
+        <w:t>workaround for it. If not you can post your query/problem and someone should answer within a reasonable time (please remember no is paid to support this driver).</w:t>
+      </w:r>
+    </w:p>
+    <w:p>
+      <w:pPr>
+        <w:ind w:left="720"/>
+      </w:pPr>
+      <w:hyperlink r:id="rId18" w:history="1">
+        <w:r>
+          <w:rPr>
+            <w:rStyle w:val="Hyperlink"/>
+          </w:rPr>
+          <w:t>http://answers.ascom-standards.org/</w:t>
+        </w:r>
+      </w:hyperlink>
+    </w:p>
+    <w:p>
+      <w:r>
+        <w:t>You can also check on the ASCOM support web page for basic information about the ASCOM platform and drivers:</w:t>
+      </w:r>
+    </w:p>
+    <w:p>
+      <w:pPr>
+        <w:ind w:left="720"/>
+      </w:pPr>
+      <w:hyperlink r:id="rId19" w:history="1">
+        <w:r>
+          <w:rPr>
+            <w:rStyle w:val="Hyperlink"/>
+          </w:rPr>
+          <w:t>http://ascom-standards.org/Support/Index.htm</w:t>
+        </w:r>
+      </w:hyperlink>
+    </w:p>
+    <w:p>
+      <w:r>
+        <w:t xml:space="preserve">Lastly there is the ASCOM-Talk Yahoo! Group, </w:t>
+      </w:r>
+      <w:r>
+        <w:t xml:space="preserve">though this discussion </w:t>
+      </w:r>
+      <w:r>
+        <w:t>group is primarily for developers and users are strongly encouraged to use the ASCOM Answers web site:</w:t>
+      </w:r>
+    </w:p>
+    <w:p>
+      <w:pPr>
+        <w:ind w:left="720"/>
+      </w:pPr>
+      <w:hyperlink r:id="rId20" w:history="1">
+        <w:r>
+          <w:rPr>
+            <w:rStyle w:val="Hyperlink"/>
+          </w:rPr>
+          <w:t>http://groups.yahoo.com/group/ASCOM-Talk/</w:t>
+        </w:r>
+      </w:hyperlink>
+    </w:p>
+    <w:p>
+      <w:r>
+        <w:t>Keep hold of all your diagnostic files until you have resolved your problem, if someone needs to see them they will ask.</w:t>
+      </w:r>
+    </w:p>
+    <w:p/>
     <w:p>
       <w:pPr>
         <w:pStyle w:val="Heading2"/>
       </w:pPr>
-      <w:bookmarkStart w:id="8" w:name="_Toc248299535"/>
-      <w:r>
-        <w:lastRenderedPageBreak/>
+      <w:bookmarkStart w:id="9" w:name="_Toc252042323"/>
+      <w:r>
         <w:t>Credits</w:t>
       </w:r>
-      <w:bookmarkEnd w:id="8"/>
+      <w:bookmarkEnd w:id="9"/>
     </w:p>
     <w:p>
       <w:r>
@@ -3363,12 +3404,12 @@
         <w:pageBreakBefore/>
         <w:ind w:left="431" w:hanging="431"/>
       </w:pPr>
-      <w:bookmarkStart w:id="9" w:name="_Toc248299536"/>
+      <w:bookmarkStart w:id="10" w:name="_Toc252042324"/>
       <w:r>
         <w:lastRenderedPageBreak/>
         <w:t>Quick Start Guide</w:t>
       </w:r>
-      <w:bookmarkEnd w:id="9"/>
+      <w:bookmarkEnd w:id="10"/>
     </w:p>
     <w:p>
       <w:r>
@@ -3384,7 +3425,22 @@
         </w:numPr>
       </w:pPr>
       <w:r>
-        <w:t xml:space="preserve">First install (or check you already have installed) all three components of the prerequisite software listed in section </w:t>
+        <w:t>You do have Gemini L4 firmware in your controller don’t you? This driver requires the level 4 firmware to operate.</w:t>
+      </w:r>
+    </w:p>
+    <w:p>
+      <w:pPr>
+        <w:pStyle w:val="ListParagraph"/>
+        <w:numPr>
+          <w:ilvl w:val="0"/>
+          <w:numId w:val="13"/>
+        </w:numPr>
+      </w:pPr>
+      <w:r>
+        <w:t>Now</w:t>
+      </w:r>
+      <w:r>
+        <w:t xml:space="preserve"> install (or check you already have installed) all three components of the prerequisite software listed in section </w:t>
       </w:r>
       <w:fldSimple w:instr=" REF _Ref244613280 \r  \* MERGEFORMAT ">
         <w:r>
@@ -3703,7 +3759,22 @@
         </w:numPr>
       </w:pPr>
       <w:r>
-        <w:t xml:space="preserve">You can now start your ASCOM compliant application, configure the telescope connection and select </w:t>
+        <w:t>The driver is now ready to be used by</w:t>
+      </w:r>
+      <w:r>
+        <w:t xml:space="preserve"> y</w:t>
+      </w:r>
+      <w:r>
+        <w:t>our ASCOM compliant application;</w:t>
+      </w:r>
+      <w:r>
+        <w:t xml:space="preserve"> </w:t>
+      </w:r>
+      <w:r>
+        <w:t xml:space="preserve">in your application </w:t>
+      </w:r>
+      <w:r>
+        <w:t xml:space="preserve">configure the telescope connection and select </w:t>
       </w:r>
       <w:r>
         <w:t xml:space="preserve">the </w:t>
@@ -3754,7 +3825,13 @@
         </w:numPr>
       </w:pPr>
       <w:r>
-        <w:t>Connect your application and enjoy!</w:t>
+        <w:t xml:space="preserve">Connect your application </w:t>
+      </w:r>
+      <w:r>
+        <w:t xml:space="preserve">to Gemini </w:t>
+      </w:r>
+      <w:r>
+        <w:t>and enjoy!</w:t>
       </w:r>
     </w:p>
     <w:p>
@@ -3763,12 +3840,12 @@
         <w:pageBreakBefore/>
         <w:ind w:left="431" w:hanging="431"/>
       </w:pPr>
-      <w:bookmarkStart w:id="10" w:name="_Toc248299537"/>
+      <w:bookmarkStart w:id="11" w:name="_Toc252042325"/>
       <w:r>
         <w:lastRenderedPageBreak/>
         <w:t>Basic Operation</w:t>
       </w:r>
-      <w:bookmarkEnd w:id="10"/>
+      <w:bookmarkEnd w:id="11"/>
     </w:p>
     <w:p>
       <w:r>
@@ -3778,16 +3855,17 @@
         <w:t xml:space="preserve"> The driver will behave slightly differently depending on how it is launched.</w:t>
       </w:r>
     </w:p>
-    <w:p/>
     <w:p>
       <w:pPr>
         <w:pStyle w:val="Heading2"/>
-      </w:pPr>
-      <w:bookmarkStart w:id="11" w:name="_Toc248299538"/>
+        <w:spacing w:before="360"/>
+        <w:ind w:left="578" w:hanging="578"/>
+      </w:pPr>
+      <w:bookmarkStart w:id="12" w:name="_Toc252042326"/>
       <w:r>
         <w:t>Standalone Executable Mode</w:t>
       </w:r>
-      <w:bookmarkEnd w:id="11"/>
+      <w:bookmarkEnd w:id="12"/>
     </w:p>
     <w:p>
       <w:r>
@@ -3816,16 +3894,15 @@
         <w:t>Even when started as a standalone executable, the driver can still be used as an ASCOM driver from your applications.</w:t>
       </w:r>
     </w:p>
-    <w:p/>
     <w:p>
       <w:pPr>
         <w:pStyle w:val="Heading2"/>
       </w:pPr>
-      <w:bookmarkStart w:id="12" w:name="_Toc248299539"/>
+      <w:bookmarkStart w:id="13" w:name="_Toc252042327"/>
       <w:r>
         <w:t>COM Server Mode</w:t>
       </w:r>
-      <w:bookmarkEnd w:id="12"/>
+      <w:bookmarkEnd w:id="13"/>
     </w:p>
     <w:p>
       <w:r>
@@ -3908,39 +3985,52 @@
     </w:p>
     <w:p>
       <w:r>
-        <w:t>If you wish to connect to the driver programmatically then the program IDs are as follows:</w:t>
+        <w:t xml:space="preserve">If you wish to connect to the driver programmatically </w:t>
+      </w:r>
+      <w:r>
+        <w:t xml:space="preserve">using COM </w:t>
+      </w:r>
+      <w:r>
+        <w:t>then the program IDs are as follows:</w:t>
       </w:r>
     </w:p>
     <w:p>
       <w:pPr>
         <w:ind w:left="720"/>
-      </w:pPr>
-      <w:r>
+        <w:rPr>
+          <w:lang w:val="es-ES"/>
+        </w:rPr>
+      </w:pPr>
+      <w:r>
+        <w:rPr>
+          <w:lang w:val="es-ES"/>
+        </w:rPr>
         <w:t>ASCOM.GeminiTelescope.Telescope</w:t>
       </w:r>
     </w:p>
     <w:p>
       <w:pPr>
         <w:ind w:left="720"/>
-      </w:pPr>
-      <w:r>
+        <w:rPr>
+          <w:lang w:val="es-ES"/>
+        </w:rPr>
+      </w:pPr>
+      <w:r>
+        <w:rPr>
+          <w:lang w:val="es-ES"/>
+        </w:rPr>
         <w:t>ASCOM.GeminiTelescope.Focuser</w:t>
       </w:r>
     </w:p>
     <w:p>
       <w:pPr>
-        <w:ind w:left="720"/>
-      </w:pPr>
-    </w:p>
-    <w:p>
-      <w:pPr>
         <w:pStyle w:val="Heading2"/>
       </w:pPr>
-      <w:bookmarkStart w:id="13" w:name="_Toc248299540"/>
+      <w:bookmarkStart w:id="14" w:name="_Toc252042328"/>
       <w:r>
         <w:t>System Tray Icon</w:t>
       </w:r>
-      <w:bookmarkEnd w:id="13"/>
+      <w:bookmarkEnd w:id="14"/>
     </w:p>
     <w:p>
       <w:r>
@@ -3969,9 +4059,11 @@
       <w:pPr>
         <w:pStyle w:val="Heading2"/>
       </w:pPr>
+      <w:bookmarkStart w:id="15" w:name="_Toc252042329"/>
       <w:r>
         <w:t>Help</w:t>
       </w:r>
+      <w:bookmarkEnd w:id="15"/>
     </w:p>
     <w:p>
       <w:r>
@@ -4011,22 +4103,22 @@
         <w:pageBreakBefore/>
         <w:ind w:left="431" w:hanging="431"/>
       </w:pPr>
-      <w:bookmarkStart w:id="14" w:name="_Toc248299541"/>
+      <w:bookmarkStart w:id="16" w:name="_Toc252042330"/>
       <w:r>
         <w:lastRenderedPageBreak/>
         <w:t>Driver Reference</w:t>
       </w:r>
-      <w:bookmarkEnd w:id="14"/>
+      <w:bookmarkEnd w:id="16"/>
     </w:p>
     <w:p>
       <w:pPr>
         <w:pStyle w:val="Heading2"/>
       </w:pPr>
-      <w:bookmarkStart w:id="15" w:name="_Toc248299542"/>
+      <w:bookmarkStart w:id="17" w:name="_Toc252042331"/>
       <w:r>
         <w:t>System Tray</w:t>
       </w:r>
-      <w:bookmarkEnd w:id="15"/>
+      <w:bookmarkEnd w:id="17"/>
     </w:p>
     <w:p>
       <w:r>
@@ -4063,7 +4155,7 @@
                     </pic:cNvPicPr>
                   </pic:nvPicPr>
                   <pic:blipFill>
-                    <a:blip r:embed="rId18" cstate="print"/>
+                    <a:blip r:embed="rId21" cstate="print"/>
                     <a:srcRect/>
                     <a:stretch>
                       <a:fillRect/>
@@ -4128,7 +4220,7 @@
                     <pic:cNvPicPr/>
                   </pic:nvPicPr>
                   <pic:blipFill>
-                    <a:blip r:embed="rId19" cstate="print"/>
+                    <a:blip r:embed="rId22" cstate="print"/>
                     <a:stretch>
                       <a:fillRect/>
                     </a:stretch>
@@ -4200,7 +4292,7 @@
                     <pic:cNvPicPr/>
                   </pic:nvPicPr>
                   <pic:blipFill>
-                    <a:blip r:embed="rId20" cstate="print"/>
+                    <a:blip r:embed="rId23" cstate="print"/>
                     <a:stretch>
                       <a:fillRect/>
                     </a:stretch>
@@ -4546,7 +4638,7 @@
         <w:pageBreakBefore/>
         <w:ind w:left="578" w:hanging="578"/>
       </w:pPr>
-      <w:bookmarkStart w:id="16" w:name="_Toc248299543"/>
+      <w:bookmarkStart w:id="18" w:name="_Toc252042332"/>
       <w:r>
         <w:lastRenderedPageBreak/>
         <w:t>Virtual Hand</w:t>
@@ -4557,7 +4649,7 @@
       <w:r>
         <w:t>ox</w:t>
       </w:r>
-      <w:bookmarkEnd w:id="16"/>
+      <w:bookmarkEnd w:id="18"/>
     </w:p>
     <w:p>
       <w:r>
@@ -4685,7 +4777,7 @@
                           <pic:cNvPicPr/>
                         </pic:nvPicPr>
                         <pic:blipFill>
-                          <a:blip r:embed="rId21" cstate="print"/>
+                          <a:blip r:embed="rId24" cstate="print"/>
                           <a:stretch>
                             <a:fillRect/>
                           </a:stretch>
@@ -5005,6 +5097,29 @@
     <w:p>
       <w:r>
         <w:lastRenderedPageBreak/>
+        <w:t xml:space="preserve">You can also use your computer keyboard to activate the large motion buttons by pressing &lt;Ctrl&gt; plus one of the four direction arrow keys </w:t>
+      </w:r>
+      <w:r>
+        <w:t>to</w:t>
+      </w:r>
+      <w:r>
+        <w:t xml:space="preserve"> activ</w:t>
+      </w:r>
+      <w:r>
+        <w:t>at</w:t>
+      </w:r>
+      <w:r>
+        <w:t xml:space="preserve">e the corresponding button. Motion will continue so long as you keep the keys pressed. Note that the virtual hand box must be the active application on your </w:t>
+      </w:r>
+      <w:r>
+        <w:t xml:space="preserve">Windows </w:t>
+      </w:r>
+      <w:r>
+        <w:t>desktop for this feature to work.</w:t>
+      </w:r>
+    </w:p>
+    <w:p>
+      <w:r>
         <w:t>Like the physical Gemini hand</w:t>
       </w:r>
       <w:r>
@@ -5111,7 +5226,7 @@
                     </pic:cNvPicPr>
                   </pic:nvPicPr>
                   <pic:blipFill>
-                    <a:blip r:embed="rId22" cstate="print"/>
+                    <a:blip r:embed="rId25" cstate="print"/>
                     <a:srcRect/>
                     <a:stretch>
                       <a:fillRect/>
@@ -5183,7 +5298,7 @@
         <w:rPr>
           <w:rStyle w:val="FootnoteReference"/>
         </w:rPr>
-        <w:footnoteReference w:id="3"/>
+        <w:footnoteReference w:id="4"/>
       </w:r>
     </w:p>
     <w:p>
@@ -5310,7 +5425,7 @@
                     </pic:cNvPicPr>
                   </pic:nvPicPr>
                   <pic:blipFill>
-                    <a:blip r:embed="rId23" cstate="print"/>
+                    <a:blip r:embed="rId26" cstate="print"/>
                     <a:srcRect/>
                     <a:stretch>
                       <a:fillRect/>
@@ -5509,7 +5624,7 @@
                     </pic:cNvPicPr>
                   </pic:nvPicPr>
                   <pic:blipFill>
-                    <a:blip r:embed="rId24" cstate="print"/>
+                    <a:blip r:embed="rId27" cstate="print"/>
                     <a:srcRect/>
                     <a:stretch>
                       <a:fillRect/>
@@ -5710,7 +5825,7 @@
                     <pic:cNvPicPr/>
                   </pic:nvPicPr>
                   <pic:blipFill>
-                    <a:blip r:embed="rId25" cstate="print"/>
+                    <a:blip r:embed="rId28" cstate="print"/>
                     <a:stretch>
                       <a:fillRect/>
                     </a:stretch>
@@ -6022,14 +6137,14 @@
       <w:pPr>
         <w:pStyle w:val="Heading2"/>
       </w:pPr>
-      <w:bookmarkStart w:id="17" w:name="_Ref243665795"/>
-      <w:bookmarkStart w:id="18" w:name="_Toc248299544"/>
+      <w:bookmarkStart w:id="19" w:name="_Ref243665795"/>
+      <w:bookmarkStart w:id="20" w:name="_Toc252042333"/>
       <w:r>
         <w:lastRenderedPageBreak/>
         <w:t>Gemini Telescope Setup</w:t>
       </w:r>
-      <w:bookmarkEnd w:id="17"/>
-      <w:bookmarkEnd w:id="18"/>
+      <w:bookmarkEnd w:id="19"/>
+      <w:bookmarkEnd w:id="20"/>
     </w:p>
     <w:p>
       <w:pPr>
@@ -6056,7 +6171,7 @@
                     <pic:cNvPicPr/>
                   </pic:nvPicPr>
                   <pic:blipFill>
-                    <a:blip r:embed="rId26" cstate="print"/>
+                    <a:blip r:embed="rId29" cstate="print"/>
                     <a:stretch>
                       <a:fillRect/>
                     </a:stretch>
@@ -6427,7 +6542,7 @@
                     </pic:cNvPicPr>
                   </pic:nvPicPr>
                   <pic:blipFill>
-                    <a:blip r:embed="rId27" cstate="print"/>
+                    <a:blip r:embed="rId30" cstate="print"/>
                     <a:srcRect/>
                     <a:stretch>
                       <a:fillRect/>
@@ -6527,7 +6642,25 @@
         <w:t xml:space="preserve"> When functioning normally, it is suggested you leave</w:t>
       </w:r>
       <w:r>
-        <w:t xml:space="preserve"> this logging level set to None, for troubleshooting purposes set to full logging.</w:t>
+        <w:t xml:space="preserve"> this logging level set to </w:t>
+      </w:r>
+      <w:r>
+        <w:t>“</w:t>
+      </w:r>
+      <w:r>
+        <w:t>1: No logging”</w:t>
+      </w:r>
+      <w:r>
+        <w:t>;</w:t>
+      </w:r>
+      <w:r>
+        <w:t xml:space="preserve"> for troubleshooting purposes set to full logging</w:t>
+      </w:r>
+      <w:r>
+        <w:t>, or whatever is recommended by the support person</w:t>
+      </w:r>
+      <w:r>
+        <w:t>.</w:t>
       </w:r>
     </w:p>
     <w:p>
@@ -6601,7 +6734,13 @@
         <w:t xml:space="preserve">This button provides access to the GPS configuration form. </w:t>
       </w:r>
       <w:r>
-        <w:t>You configure the port number and speed of the serial port on your PC to which the GPS is connected. There are options for automatically updating the PC clock from the GPS, and manually performing a query</w:t>
+        <w:t>You configure the port number and speed of the serial port on your PC to which the GPS is connected. There are options for automatically updating the PC clock</w:t>
+      </w:r>
+      <w:r>
+        <w:t xml:space="preserve"> as well as the location data</w:t>
+      </w:r>
+      <w:r>
+        <w:t xml:space="preserve"> from the GPS, and manually performing a query</w:t>
       </w:r>
       <w:r>
         <w:t>.</w:t>
@@ -6618,9 +6757,9 @@
         </w:rPr>
         <w:drawing>
           <wp:inline distT="0" distB="0" distL="0" distR="0">
-            <wp:extent cx="2128838" cy="1643063"/>
-            <wp:effectExtent l="171450" t="133350" r="366712" b="300037"/>
-            <wp:docPr id="18" name="Picture 47"/>
+            <wp:extent cx="2737199" cy="2524601"/>
+            <wp:effectExtent l="171450" t="133350" r="367951" b="313849"/>
+            <wp:docPr id="10" name="Picture 9" descr="GPSgood.JPG"/>
             <wp:cNvGraphicFramePr>
               <a:graphicFrameLocks xmlns:a="http://schemas.openxmlformats.org/drawingml/2006/main" noChangeAspect="1"/>
             </wp:cNvGraphicFramePr>
@@ -6628,22 +6767,19 @@
               <a:graphicData uri="http://schemas.openxmlformats.org/drawingml/2006/picture">
                 <pic:pic xmlns:pic="http://schemas.openxmlformats.org/drawingml/2006/picture">
                   <pic:nvPicPr>
-                    <pic:cNvPr id="0" name="Picture 47"/>
-                    <pic:cNvPicPr>
-                      <a:picLocks noChangeAspect="1" noChangeArrowheads="1"/>
-                    </pic:cNvPicPr>
+                    <pic:cNvPr id="0" name="GPSgood.JPG"/>
+                    <pic:cNvPicPr/>
                   </pic:nvPicPr>
                   <pic:blipFill>
-                    <a:blip r:embed="rId28" cstate="print"/>
-                    <a:srcRect/>
+                    <a:blip r:embed="rId31" cstate="print"/>
                     <a:stretch>
                       <a:fillRect/>
                     </a:stretch>
                   </pic:blipFill>
-                  <pic:spPr bwMode="auto">
+                  <pic:spPr>
                     <a:xfrm>
                       <a:off x="0" y="0"/>
-                      <a:ext cx="2128838" cy="1643063"/>
+                      <a:ext cx="2737199" cy="2524601"/>
                     </a:xfrm>
                     <a:prstGeom prst="rect">
                       <a:avLst/>
@@ -6668,147 +6804,123 @@
     </w:p>
     <w:p>
       <w:r>
-        <w:t>Ensure that your GPS is set to output NMEA data</w:t>
-      </w:r>
-      <w:r>
-        <w:t xml:space="preserve"> at the same serial speed</w:t>
+        <w:t>This form only</w:t>
+      </w:r>
+      <w:r>
+        <w:t xml:space="preserve"> updates from the GPS when you press the </w:t>
+      </w:r>
+      <w:r>
+        <w:t>[</w:t>
+      </w:r>
+      <w:r>
+        <w:t>Query</w:t>
+      </w:r>
+      <w:r>
+        <w:t>]</w:t>
+      </w:r>
+      <w:r>
+        <w:t xml:space="preserve"> button</w:t>
+      </w:r>
+      <w:r>
+        <w:t>,</w:t>
+      </w:r>
+      <w:r>
+        <w:t xml:space="preserve"> whilst it is updating,</w:t>
+      </w:r>
+      <w:r>
+        <w:t xml:space="preserve"> </w:t>
+      </w:r>
+      <w:r>
+        <w:t xml:space="preserve">the Query button will change to </w:t>
+      </w:r>
+      <w:r>
+        <w:t>[</w:t>
+      </w:r>
+      <w:r>
+        <w:t>Stop</w:t>
+      </w:r>
+      <w:r>
+        <w:t>]</w:t>
+      </w:r>
+      <w:r>
+        <w:t>. Pressing e</w:t>
+      </w:r>
+      <w:r>
+        <w:t>ither the</w:t>
+      </w:r>
+      <w:r>
+        <w:t xml:space="preserve"> [</w:t>
+      </w:r>
+      <w:r>
+        <w:t>Stop</w:t>
+      </w:r>
+      <w:r>
+        <w:t>]</w:t>
       </w:r>
       <w:r>
         <w:t xml:space="preserve">, </w:t>
       </w:r>
       <w:r>
-        <w:t xml:space="preserve">and is </w:t>
-      </w:r>
-      <w:r>
-        <w:t>not</w:t>
-      </w:r>
-      <w:r>
-        <w:t xml:space="preserve"> set to</w:t>
-      </w:r>
-      <w:r>
-        <w:t xml:space="preserve"> SiRF or</w:t>
-      </w:r>
-      <w:r>
-        <w:t xml:space="preserve"> some other</w:t>
-      </w:r>
-      <w:r>
-        <w:t xml:space="preserve"> proprietary protocol.</w:t>
-      </w:r>
-      <w:r>
-        <w:t xml:space="preserve"> </w:t>
-      </w:r>
-      <w:r>
-        <w:t>This form only</w:t>
-      </w:r>
-      <w:r>
-        <w:t xml:space="preserve"> updates from the GPS when you press the </w:t>
-      </w:r>
-      <w:r>
         <w:t>[</w:t>
       </w:r>
       <w:r>
-        <w:t>Query</w:t>
+        <w:t>Cancel</w:t>
       </w:r>
       <w:r>
         <w:t>]</w:t>
       </w:r>
       <w:r>
-        <w:t xml:space="preserve"> button whilst it is updating,</w:t>
-      </w:r>
-      <w:r>
-        <w:t xml:space="preserve"> </w:t>
-      </w:r>
-      <w:r>
-        <w:t xml:space="preserve">the Query button will change to </w:t>
+        <w:t>,</w:t>
+      </w:r>
+      <w:r>
+        <w:t xml:space="preserve"> or</w:t>
+      </w:r>
+      <w:r>
+        <w:t xml:space="preserve"> [</w:t>
+      </w:r>
+      <w:r>
+        <w:t>OK</w:t>
+      </w:r>
+      <w:r>
+        <w:t>]</w:t>
+      </w:r>
+      <w:r>
+        <w:t xml:space="preserve"> button wi</w:t>
+      </w:r>
+      <w:r>
+        <w:t>ll halt</w:t>
+      </w:r>
+      <w:r>
+        <w:t xml:space="preserve"> the GPS update. </w:t>
+      </w:r>
+      <w:r>
+        <w:t>Pressing e</w:t>
+      </w:r>
+      <w:r>
+        <w:t xml:space="preserve">ither the </w:t>
       </w:r>
       <w:r>
         <w:t>[</w:t>
       </w:r>
       <w:r>
-        <w:t>Stop</w:t>
+        <w:t>OK</w:t>
       </w:r>
       <w:r>
         <w:t>]</w:t>
       </w:r>
       <w:r>
-        <w:t>. Pressing e</w:t>
-      </w:r>
-      <w:r>
-        <w:t>ither the</w:t>
-      </w:r>
-      <w:r>
-        <w:t xml:space="preserve"> [</w:t>
-      </w:r>
-      <w:r>
-        <w:t>Stop</w:t>
+        <w:t xml:space="preserve"> or </w:t>
+      </w:r>
+      <w:r>
+        <w:t>[</w:t>
+      </w:r>
+      <w:r>
+        <w:t>Cancel</w:t>
       </w:r>
       <w:r>
         <w:t>]</w:t>
       </w:r>
       <w:r>
-        <w:t xml:space="preserve">, </w:t>
-      </w:r>
-      <w:r>
-        <w:t>[</w:t>
-      </w:r>
-      <w:r>
-        <w:t>Cancel</w:t>
-      </w:r>
-      <w:r>
-        <w:t>]</w:t>
-      </w:r>
-      <w:r>
-        <w:t>,</w:t>
-      </w:r>
-      <w:r>
-        <w:t xml:space="preserve"> or</w:t>
-      </w:r>
-      <w:r>
-        <w:t xml:space="preserve"> [</w:t>
-      </w:r>
-      <w:r>
-        <w:t>OK</w:t>
-      </w:r>
-      <w:r>
-        <w:t>]</w:t>
-      </w:r>
-      <w:r>
-        <w:t xml:space="preserve"> button wi</w:t>
-      </w:r>
-      <w:r>
-        <w:t>ll halt</w:t>
-      </w:r>
-      <w:r>
-        <w:t xml:space="preserve"> the GPS update. </w:t>
-      </w:r>
-      <w:r>
-        <w:t>Pressing e</w:t>
-      </w:r>
-      <w:r>
-        <w:t xml:space="preserve">ither the </w:t>
-      </w:r>
-      <w:r>
-        <w:t>[</w:t>
-      </w:r>
-      <w:r>
-        <w:t>OK</w:t>
-      </w:r>
-      <w:r>
-        <w:t>]</w:t>
-      </w:r>
-      <w:r>
-        <w:t xml:space="preserve"> or </w:t>
-      </w:r>
-      <w:r>
-        <w:t>[</w:t>
-      </w:r>
-      <w:r>
-        <w:t>Cancel</w:t>
-      </w:r>
-      <w:r>
-        <w:t>]</w:t>
-      </w:r>
-      <w:r>
         <w:t xml:space="preserve"> button</w:t>
       </w:r>
       <w:r>
@@ -6816,19 +6928,62 @@
       </w:r>
     </w:p>
     <w:p>
+      <w:r>
+        <w:t xml:space="preserve">The icon in the top right hand corner of the form indicates if the data being received from the GPS is reliable or not (whether the GPS has a ‘lock’ or not). If the icon shows a satellite with a </w:t>
+      </w:r>
+      <w:r>
+        <w:t>yellow exclamation mark</w:t>
+      </w:r>
+      <w:r>
+        <w:t xml:space="preserve"> then the</w:t>
+      </w:r>
+      <w:r>
+        <w:t xml:space="preserve"> GPS does not have a position fix, the</w:t>
+      </w:r>
+      <w:r>
+        <w:t xml:space="preserve"> time and location information </w:t>
+      </w:r>
+      <w:r>
+        <w:t>cannot</w:t>
+      </w:r>
+      <w:r>
+        <w:t xml:space="preserve"> be relied upon</w:t>
+      </w:r>
+      <w:r>
+        <w:t xml:space="preserve"> and the Gemini driver will not use the data</w:t>
+      </w:r>
+      <w:r>
+        <w:t>, wait a little longer for your GPS to lock on to the satellites.</w:t>
+      </w:r>
+      <w:r>
+        <w:t xml:space="preserve"> In this case the ‘Status’ will also inform you of this situation.</w:t>
+      </w:r>
+    </w:p>
+    <w:p>
+      <w:r>
+        <w:t>The form will also display an icon with a yellow exclamation mark if it cannot decode the data being received. The status message will reflect this as “</w:t>
+      </w:r>
+      <w:r>
+        <w:t>Invalid data received</w:t>
+      </w:r>
+      <w:r>
+        <w:t>”, if this happens ensure that your GPS is set to output NMEA data at the same serial port speed as the driver is expecting, and is not set to SiRF or some other proprietary protocol.</w:t>
+      </w:r>
+    </w:p>
+    <w:p>
       <w:pPr>
         <w:pStyle w:val="Heading2"/>
       </w:pPr>
-      <w:bookmarkStart w:id="19" w:name="_Ref243811815"/>
-      <w:bookmarkStart w:id="20" w:name="_Ref243811820"/>
-      <w:bookmarkStart w:id="21" w:name="_Toc248299545"/>
+      <w:bookmarkStart w:id="21" w:name="_Ref243811815"/>
+      <w:bookmarkStart w:id="22" w:name="_Ref243811820"/>
+      <w:bookmarkStart w:id="23" w:name="_Toc252042334"/>
       <w:r>
         <w:lastRenderedPageBreak/>
         <w:t>Advanced Gemini Settings</w:t>
       </w:r>
-      <w:bookmarkEnd w:id="19"/>
-      <w:bookmarkEnd w:id="20"/>
       <w:bookmarkEnd w:id="21"/>
+      <w:bookmarkEnd w:id="22"/>
+      <w:bookmarkEnd w:id="23"/>
     </w:p>
     <w:p>
       <w:pPr>
@@ -6855,7 +7010,7 @@
                     <pic:cNvPicPr/>
                   </pic:nvPicPr>
                   <pic:blipFill>
-                    <a:blip r:embed="rId29" cstate="print"/>
+                    <a:blip r:embed="rId32" cstate="print"/>
                     <a:stretch>
                       <a:fillRect/>
                     </a:stretch>
@@ -7453,7 +7608,7 @@
                     </pic:cNvPicPr>
                   </pic:nvPicPr>
                   <pic:blipFill>
-                    <a:blip r:embed="rId30" cstate="print"/>
+                    <a:blip r:embed="rId33" cstate="print"/>
                     <a:srcRect/>
                     <a:stretch>
                       <a:fillRect/>
@@ -7758,7 +7913,7 @@
                     </pic:cNvPicPr>
                   </pic:nvPicPr>
                   <pic:blipFill>
-                    <a:blip r:embed="rId31" cstate="print"/>
+                    <a:blip r:embed="rId34" cstate="print"/>
                     <a:srcRect/>
                     <a:stretch>
                       <a:fillRect/>
@@ -7837,7 +7992,7 @@
                     </pic:cNvPicPr>
                   </pic:nvPicPr>
                   <pic:blipFill>
-                    <a:blip r:embed="rId32" cstate="print"/>
+                    <a:blip r:embed="rId35" cstate="print"/>
                     <a:srcRect/>
                     <a:stretch>
                       <a:fillRect/>
@@ -7956,7 +8111,7 @@
                     </pic:cNvPicPr>
                   </pic:nvPicPr>
                   <pic:blipFill>
-                    <a:blip r:embed="rId33" cstate="print"/>
+                    <a:blip r:embed="rId36" cstate="print"/>
                     <a:srcRect/>
                     <a:stretch>
                       <a:fillRect/>
@@ -8068,7 +8223,7 @@
                     </pic:cNvPicPr>
                   </pic:nvPicPr>
                   <pic:blipFill>
-                    <a:blip r:embed="rId34" cstate="print"/>
+                    <a:blip r:embed="rId37" cstate="print"/>
                     <a:srcRect/>
                     <a:stretch>
                       <a:fillRect/>
@@ -8155,7 +8310,7 @@
                     </pic:cNvPicPr>
                   </pic:nvPicPr>
                   <pic:blipFill>
-                    <a:blip r:embed="rId35" cstate="print"/>
+                    <a:blip r:embed="rId38" cstate="print"/>
                     <a:srcRect/>
                     <a:stretch>
                       <a:fillRect/>
@@ -8232,7 +8387,7 @@
                     </pic:cNvPicPr>
                   </pic:nvPicPr>
                   <pic:blipFill>
-                    <a:blip r:embed="rId36" cstate="print"/>
+                    <a:blip r:embed="rId39" cstate="print"/>
                     <a:srcRect/>
                     <a:stretch>
                       <a:fillRect/>
@@ -8299,6 +8454,105 @@
       </w:r>
     </w:p>
     <w:p>
+      <w:r>
+        <w:rPr>
+          <w:b/>
+          <w:i/>
+        </w:rPr>
+        <w:t>Note:</w:t>
+      </w:r>
+      <w:r>
+        <w:rPr>
+          <w:i/>
+        </w:rPr>
+        <w:t xml:space="preserve"> Due</w:t>
+      </w:r>
+      <w:r>
+        <w:rPr>
+          <w:i/>
+        </w:rPr>
+        <w:t xml:space="preserve"> to limitations of the Gemini Firmware, if you </w:t>
+      </w:r>
+      <w:r>
+        <w:rPr>
+          <w:i/>
+        </w:rPr>
+        <w:t xml:space="preserve">alter any of </w:t>
+      </w:r>
+      <w:r>
+        <w:rPr>
+          <w:i/>
+        </w:rPr>
+        <w:t>the modeling parameters</w:t>
+      </w:r>
+      <w:r>
+        <w:rPr>
+          <w:i/>
+        </w:rPr>
+        <w:t>, you will not be able to expand the model</w:t>
+      </w:r>
+      <w:r>
+        <w:rPr>
+          <w:i/>
+        </w:rPr>
+        <w:t xml:space="preserve"> </w:t>
+      </w:r>
+      <w:r>
+        <w:rPr>
+          <w:i/>
+        </w:rPr>
+        <w:t xml:space="preserve">by </w:t>
+      </w:r>
+      <w:r>
+        <w:rPr>
+          <w:i/>
+        </w:rPr>
+        <w:t>using additional align</w:t>
+      </w:r>
+      <w:r>
+        <w:rPr>
+          <w:i/>
+        </w:rPr>
+        <w:t>s</w:t>
+      </w:r>
+      <w:r>
+        <w:rPr>
+          <w:i/>
+        </w:rPr>
+        <w:t xml:space="preserve">. Gemini only allows you to backup and restore the major terms; the </w:t>
+      </w:r>
+      <w:r>
+        <w:rPr>
+          <w:i/>
+        </w:rPr>
+        <w:t>complete</w:t>
+      </w:r>
+      <w:r>
+        <w:rPr>
+          <w:i/>
+        </w:rPr>
+        <w:t xml:space="preserve"> </w:t>
+      </w:r>
+      <w:r>
+        <w:rPr>
+          <w:i/>
+        </w:rPr>
+        <w:t xml:space="preserve">mount </w:t>
+      </w:r>
+      <w:r>
+        <w:rPr>
+          <w:i/>
+        </w:rPr>
+        <w:t>model which includes all the alignment points used to create the model</w:t>
+      </w:r>
+      <w:r>
+        <w:rPr>
+          <w:i/>
+        </w:rPr>
+        <w:t xml:space="preserve"> is not available for download.</w:t>
+      </w:r>
+    </w:p>
+    <w:p>
       <w:pPr>
         <w:jc w:val="center"/>
         <w:rPr>
@@ -8332,7 +8586,7 @@
                     <pic:cNvPicPr/>
                   </pic:nvPicPr>
                   <pic:blipFill>
-                    <a:blip r:embed="rId37" cstate="print"/>
+                    <a:blip r:embed="rId40" cstate="print"/>
                     <a:stretch>
                       <a:fillRect/>
                     </a:stretch>
@@ -8445,7 +8699,7 @@
                     </pic:cNvPicPr>
                   </pic:nvPicPr>
                   <pic:blipFill>
-                    <a:blip r:embed="rId38" cstate="print"/>
+                    <a:blip r:embed="rId41" cstate="print"/>
                     <a:srcRect/>
                     <a:stretch>
                       <a:fillRect/>
@@ -8628,16 +8882,16 @@
         <w:pageBreakBefore/>
         <w:ind w:left="578" w:hanging="578"/>
       </w:pPr>
-      <w:bookmarkStart w:id="22" w:name="_Ref243812236"/>
-      <w:bookmarkStart w:id="23" w:name="_Ref243812246"/>
-      <w:bookmarkStart w:id="24" w:name="_Toc248299546"/>
+      <w:bookmarkStart w:id="24" w:name="_Ref243812236"/>
+      <w:bookmarkStart w:id="25" w:name="_Ref243812246"/>
+      <w:bookmarkStart w:id="26" w:name="_Toc252042335"/>
       <w:r>
         <w:lastRenderedPageBreak/>
         <w:t>Joystick Configuration</w:t>
       </w:r>
-      <w:bookmarkEnd w:id="22"/>
-      <w:bookmarkEnd w:id="23"/>
       <w:bookmarkEnd w:id="24"/>
+      <w:bookmarkEnd w:id="25"/>
+      <w:bookmarkEnd w:id="26"/>
     </w:p>
     <w:p>
       <w:pPr>
@@ -8650,8 +8904,8 @@
         </w:rPr>
         <w:drawing>
           <wp:inline distT="0" distB="0" distL="0" distR="0">
-            <wp:extent cx="4914286" cy="5314286"/>
-            <wp:effectExtent l="95250" t="76200" r="95864" b="76864"/>
+            <wp:extent cx="3685715" cy="3985715"/>
+            <wp:effectExtent l="114300" t="76200" r="105235" b="71935"/>
             <wp:docPr id="3" name="Picture 8"/>
             <wp:cNvGraphicFramePr>
               <a:graphicFrameLocks xmlns:a="http://schemas.openxmlformats.org/drawingml/2006/main" noChangeAspect="1"/>
@@ -8666,7 +8920,7 @@
                     </pic:cNvPicPr>
                   </pic:nvPicPr>
                   <pic:blipFill>
-                    <a:blip r:embed="rId39" cstate="print"/>
+                    <a:blip r:embed="rId42" cstate="print"/>
                     <a:srcRect/>
                     <a:stretch>
                       <a:fillRect/>
@@ -8675,7 +8929,7 @@
                   <pic:spPr bwMode="auto">
                     <a:xfrm>
                       <a:off x="0" y="0"/>
-                      <a:ext cx="4914286" cy="5314286"/>
+                      <a:ext cx="3685715" cy="3985715"/>
                     </a:xfrm>
                     <a:prstGeom prst="rect">
                       <a:avLst/>
@@ -8788,7 +9042,7 @@
                     <pic:cNvPicPr/>
                   </pic:nvPicPr>
                   <pic:blipFill>
-                    <a:blip r:embed="rId40" cstate="print"/>
+                    <a:blip r:embed="rId43" cstate="print"/>
                     <a:stretch>
                       <a:fillRect/>
                     </a:stretch>
@@ -8894,7 +9148,7 @@
                     <pic:cNvPicPr/>
                   </pic:nvPicPr>
                   <pic:blipFill>
-                    <a:blip r:embed="rId41" cstate="print"/>
+                    <a:blip r:embed="rId44" cstate="print"/>
                     <a:stretch>
                       <a:fillRect/>
                     </a:stretch>
@@ -9076,7 +9330,7 @@
                     <pic:cNvPicPr/>
                   </pic:nvPicPr>
                   <pic:blipFill>
-                    <a:blip r:embed="rId42" cstate="print"/>
+                    <a:blip r:embed="rId45" cstate="print"/>
                     <a:stretch>
                       <a:fillRect/>
                     </a:stretch>
@@ -9138,7 +9392,11 @@
       </w:r>
     </w:p>
     <w:p>
-      <w:r>
+      <w:pPr>
+        <w:keepNext/>
+      </w:pPr>
+      <w:r>
+        <w:lastRenderedPageBreak/>
         <w:t>Pressing a</w:t>
       </w:r>
       <w:r>
@@ -9208,7 +9466,6 @@
           <w:noProof/>
           <w:lang w:val="en-GB" w:eastAsia="en-GB"/>
         </w:rPr>
-        <w:lastRenderedPageBreak/>
         <w:drawing>
           <wp:inline distT="0" distB="0" distL="0" distR="0">
             <wp:extent cx="2742857" cy="3057143"/>
@@ -9227,7 +9484,7 @@
                     </pic:cNvPicPr>
                   </pic:nvPicPr>
                   <pic:blipFill>
-                    <a:blip r:embed="rId43" cstate="print"/>
+                    <a:blip r:embed="rId46" cstate="print"/>
                     <a:srcRect/>
                     <a:stretch>
                       <a:fillRect/>
@@ -9266,16 +9523,16 @@
         <w:pageBreakBefore/>
         <w:ind w:left="578" w:hanging="578"/>
       </w:pPr>
-      <w:bookmarkStart w:id="25" w:name="_Ref243811708"/>
-      <w:bookmarkStart w:id="26" w:name="_Ref243811721"/>
-      <w:bookmarkStart w:id="27" w:name="_Toc248299547"/>
+      <w:bookmarkStart w:id="27" w:name="_Ref243811708"/>
+      <w:bookmarkStart w:id="28" w:name="_Ref243811721"/>
+      <w:bookmarkStart w:id="29" w:name="_Toc252042336"/>
       <w:r>
         <w:lastRenderedPageBreak/>
         <w:t>Gemini Focuser Setup</w:t>
       </w:r>
-      <w:bookmarkEnd w:id="25"/>
-      <w:bookmarkEnd w:id="26"/>
       <w:bookmarkEnd w:id="27"/>
+      <w:bookmarkEnd w:id="28"/>
+      <w:bookmarkEnd w:id="29"/>
     </w:p>
     <w:p>
       <w:r>
@@ -9307,8 +9564,8 @@
         </w:rPr>
         <w:drawing>
           <wp:inline distT="0" distB="0" distL="0" distR="0">
-            <wp:extent cx="3821587" cy="3772064"/>
-            <wp:effectExtent l="171450" t="133350" r="369413" b="304636"/>
+            <wp:extent cx="3527619" cy="3481905"/>
+            <wp:effectExtent l="171450" t="133350" r="358581" b="309045"/>
             <wp:docPr id="46" name="Picture 45" descr="Untitled-9.png"/>
             <wp:cNvGraphicFramePr>
               <a:graphicFrameLocks xmlns:a="http://schemas.openxmlformats.org/drawingml/2006/main" noChangeAspect="1"/>
@@ -9321,7 +9578,7 @@
                     <pic:cNvPicPr/>
                   </pic:nvPicPr>
                   <pic:blipFill>
-                    <a:blip r:embed="rId44" cstate="print"/>
+                    <a:blip r:embed="rId47" cstate="print"/>
                     <a:stretch>
                       <a:fillRect/>
                     </a:stretch>
@@ -9329,7 +9586,7 @@
                   <pic:spPr>
                     <a:xfrm>
                       <a:off x="0" y="0"/>
-                      <a:ext cx="3821587" cy="3772064"/>
+                      <a:ext cx="3527619" cy="3481905"/>
                     </a:xfrm>
                     <a:prstGeom prst="rect">
                       <a:avLst/>
@@ -9403,20 +9660,20 @@
         <w:rPr>
           <w:rStyle w:val="SubtleEmphasis"/>
         </w:rPr>
+        <w:t>Step Settings</w:t>
+      </w:r>
+    </w:p>
+    <w:p>
+      <w:r>
+        <w:t>This section defines how the Gemini focus control appears to other ASCOM programs that may want to control it.</w:t>
+      </w:r>
+    </w:p>
+    <w:p>
+      <w:r>
+        <w:rPr>
+          <w:b/>
+        </w:rPr>
         <w:lastRenderedPageBreak/>
-        <w:t>Step Settings</w:t>
-      </w:r>
-    </w:p>
-    <w:p>
-      <w:r>
-        <w:t>This section defines how the Gemini focus control appears to other ASCOM programs that may want to control it.</w:t>
-      </w:r>
-    </w:p>
-    <w:p>
-      <w:r>
-        <w:rPr>
-          <w:b/>
-        </w:rPr>
         <w:t>Size of focuser step</w:t>
       </w:r>
       <w:r>
@@ -9564,16 +9821,16 @@
         <w:pageBreakBefore/>
         <w:ind w:left="578" w:hanging="578"/>
       </w:pPr>
-      <w:bookmarkStart w:id="28" w:name="_Ref243812049"/>
-      <w:bookmarkStart w:id="29" w:name="_Ref243812057"/>
-      <w:bookmarkStart w:id="30" w:name="_Toc248299548"/>
+      <w:bookmarkStart w:id="30" w:name="_Ref243812049"/>
+      <w:bookmarkStart w:id="31" w:name="_Ref243812057"/>
+      <w:bookmarkStart w:id="32" w:name="_Toc252042337"/>
       <w:r>
         <w:lastRenderedPageBreak/>
         <w:t>Object Catalog Manager</w:t>
       </w:r>
-      <w:bookmarkEnd w:id="28"/>
-      <w:bookmarkEnd w:id="29"/>
       <w:bookmarkEnd w:id="30"/>
+      <w:bookmarkEnd w:id="31"/>
+      <w:bookmarkEnd w:id="32"/>
     </w:p>
     <w:p>
       <w:pPr>
@@ -9586,9 +9843,9 @@
         </w:rPr>
         <w:drawing>
           <wp:inline distT="0" distB="0" distL="0" distR="0">
-            <wp:extent cx="5686985" cy="5761270"/>
-            <wp:effectExtent l="171450" t="133350" r="370915" b="296630"/>
-            <wp:docPr id="47" name="Picture 46" descr="Untitled-10.png"/>
+            <wp:extent cx="5943600" cy="5638165"/>
+            <wp:effectExtent l="171450" t="133350" r="361950" b="305435"/>
+            <wp:docPr id="12" name="Picture 11" descr="catalog.JPG"/>
             <wp:cNvGraphicFramePr>
               <a:graphicFrameLocks xmlns:a="http://schemas.openxmlformats.org/drawingml/2006/main" noChangeAspect="1"/>
             </wp:cNvGraphicFramePr>
@@ -9596,11 +9853,11 @@
               <a:graphicData uri="http://schemas.openxmlformats.org/drawingml/2006/picture">
                 <pic:pic xmlns:pic="http://schemas.openxmlformats.org/drawingml/2006/picture">
                   <pic:nvPicPr>
-                    <pic:cNvPr id="0" name="Untitled-10.png"/>
+                    <pic:cNvPr id="0" name="catalog.JPG"/>
                     <pic:cNvPicPr/>
                   </pic:nvPicPr>
                   <pic:blipFill>
-                    <a:blip r:embed="rId45" cstate="print"/>
+                    <a:blip r:embed="rId48" cstate="print"/>
                     <a:stretch>
                       <a:fillRect/>
                     </a:stretch>
@@ -9608,7 +9865,7 @@
                   <pic:spPr>
                     <a:xfrm>
                       <a:off x="0" y="0"/>
-                      <a:ext cx="5686985" cy="5761270"/>
+                      <a:ext cx="5943600" cy="5638165"/>
                     </a:xfrm>
                     <a:prstGeom prst="rect">
                       <a:avLst/>
@@ -9675,7 +9932,15 @@
         <w:t>or</w:t>
       </w:r>
       <w:r>
-        <w:t xml:space="preserve"> all of the available catalogs. </w:t>
+        <w:t xml:space="preserve"> all of the available catalogs.</w:t>
+      </w:r>
+    </w:p>
+    <w:p>
+      <w:r>
+        <w:t xml:space="preserve">If your location is correctly set in the Gemini driver then you can optionally only display those objects that are currently above the horizon, or above a particular elevation above the horizon. By default the object visibility is for the current time, but you can set the visibility date/time to any value you like by </w:t>
+      </w:r>
+      <w:r>
+        <w:t>ticking the second checkbox to the right of main ‘Only objects above the horizon’ checkbox.</w:t>
       </w:r>
     </w:p>
     <w:p>
@@ -9715,6 +9980,7 @@
     </w:p>
     <w:p>
       <w:r>
+        <w:lastRenderedPageBreak/>
         <w:t>You can also</w:t>
       </w:r>
       <w:r>
@@ -9764,8 +10030,10 @@
       </w:r>
     </w:p>
     <w:p>
-      <w:r>
-        <w:lastRenderedPageBreak/>
+      <w:pPr>
+        <w:keepNext/>
+      </w:pPr>
+      <w:r>
         <w:t xml:space="preserve">The following catalogs are </w:t>
       </w:r>
       <w:r>
@@ -9783,7 +10051,7 @@
           <w:numId w:val="22"/>
         </w:numPr>
       </w:pPr>
-      <w:bookmarkStart w:id="31" w:name="_Ref243811920"/>
+      <w:bookmarkStart w:id="33" w:name="_Ref243811920"/>
       <w:r>
         <w:t>Arp Peculiar Galaxies</w:t>
       </w:r>
@@ -10180,18 +10448,18 @@
     </w:p>
     <w:p>
       <w:pPr>
-        <w:ind w:left="720"/>
+        <w:ind w:left="284" w:right="4"/>
         <w:rPr>
           <w:rFonts w:ascii="Courier New" w:hAnsi="Courier New" w:cs="Courier New"/>
-          <w:sz w:val="18"/>
-          <w:szCs w:val="18"/>
+          <w:sz w:val="17"/>
+          <w:szCs w:val="17"/>
         </w:rPr>
       </w:pPr>
       <w:r>
         <w:rPr>
           <w:rFonts w:ascii="Courier New" w:hAnsi="Courier New" w:cs="Courier New"/>
-          <w:sz w:val="18"/>
-          <w:szCs w:val="18"/>
+          <w:sz w:val="17"/>
+          <w:szCs w:val="17"/>
         </w:rPr>
         <w:t>C:\Documents and Settings\All Users\Application Data\ASCOM\Gemini Telescope.NET\Catalogs</w:t>
       </w:r>
@@ -10218,18 +10486,18 @@
     </w:p>
     <w:p>
       <w:pPr>
-        <w:ind w:left="578"/>
+        <w:ind w:left="284" w:right="4"/>
         <w:rPr>
           <w:rFonts w:ascii="Courier New" w:hAnsi="Courier New" w:cs="Courier New"/>
-          <w:sz w:val="18"/>
-          <w:szCs w:val="18"/>
+          <w:sz w:val="17"/>
+          <w:szCs w:val="17"/>
         </w:rPr>
       </w:pPr>
       <w:r>
         <w:rPr>
           <w:rFonts w:ascii="Courier New" w:hAnsi="Courier New" w:cs="Courier New"/>
-          <w:sz w:val="18"/>
-          <w:szCs w:val="18"/>
+          <w:sz w:val="17"/>
+          <w:szCs w:val="17"/>
         </w:rPr>
         <w:t>C:\Program Data\ASCOM\Gemini Telescope.NET\Catalogs.</w:t>
       </w:r>
@@ -10241,17 +10509,17 @@
         <w:pageBreakBefore/>
         <w:ind w:left="578" w:hanging="578"/>
       </w:pPr>
-      <w:bookmarkStart w:id="32" w:name="_Ref246602090"/>
-      <w:bookmarkStart w:id="33" w:name="_Ref246602100"/>
-      <w:bookmarkStart w:id="34" w:name="_Toc248299549"/>
+      <w:bookmarkStart w:id="34" w:name="_Ref246602090"/>
+      <w:bookmarkStart w:id="35" w:name="_Ref246602100"/>
+      <w:bookmarkStart w:id="36" w:name="_Toc252042338"/>
       <w:r>
         <w:lastRenderedPageBreak/>
         <w:t>Observation Log</w:t>
       </w:r>
-      <w:bookmarkEnd w:id="31"/>
-      <w:bookmarkEnd w:id="32"/>
       <w:bookmarkEnd w:id="33"/>
       <w:bookmarkEnd w:id="34"/>
+      <w:bookmarkEnd w:id="35"/>
+      <w:bookmarkEnd w:id="36"/>
     </w:p>
     <w:p>
       <w:r>
@@ -10283,7 +10551,7 @@
                     <pic:cNvPicPr/>
                   </pic:nvPicPr>
                   <pic:blipFill>
-                    <a:blip r:embed="rId46" cstate="print"/>
+                    <a:blip r:embed="rId49" cstate="print"/>
                     <a:stretch>
                       <a:fillRect/>
                     </a:stretch>
@@ -10407,16 +10675,16 @@
         <w:pageBreakBefore/>
         <w:ind w:left="578" w:hanging="578"/>
       </w:pPr>
-      <w:bookmarkStart w:id="35" w:name="_Ref243812122"/>
-      <w:bookmarkStart w:id="36" w:name="_Ref243812127"/>
-      <w:bookmarkStart w:id="37" w:name="_Toc248299550"/>
+      <w:bookmarkStart w:id="37" w:name="_Ref243812122"/>
+      <w:bookmarkStart w:id="38" w:name="_Ref243812127"/>
+      <w:bookmarkStart w:id="39" w:name="_Toc252042339"/>
       <w:r>
         <w:lastRenderedPageBreak/>
         <w:t>Pass-Through Port Setup</w:t>
       </w:r>
-      <w:bookmarkEnd w:id="35"/>
-      <w:bookmarkEnd w:id="36"/>
       <w:bookmarkEnd w:id="37"/>
+      <w:bookmarkEnd w:id="38"/>
+      <w:bookmarkEnd w:id="39"/>
     </w:p>
     <w:p>
       <w:r>
@@ -10469,7 +10737,7 @@
       <w:pPr>
         <w:pStyle w:val="Heading3"/>
       </w:pPr>
-      <w:bookmarkStart w:id="38" w:name="_Toc248299551"/>
+      <w:bookmarkStart w:id="40" w:name="_Toc252042340"/>
       <w:r>
         <w:t>Us</w:t>
       </w:r>
@@ -10509,7 +10777,7 @@
       <w:r>
         <w:t>ort.</w:t>
       </w:r>
-      <w:bookmarkEnd w:id="38"/>
+      <w:bookmarkEnd w:id="40"/>
     </w:p>
     <w:p>
       <w:r>
@@ -10519,7 +10787,25 @@
         <w:t>gram below is the configuration</w:t>
       </w:r>
       <w:r>
-        <w:t xml:space="preserve"> you would have if using GCC with the virtual serial port.</w:t>
+        <w:t xml:space="preserve"> you would have if using G</w:t>
+      </w:r>
+      <w:r>
+        <w:t xml:space="preserve">emini </w:t>
+      </w:r>
+      <w:r>
+        <w:t>C</w:t>
+      </w:r>
+      <w:r>
+        <w:t xml:space="preserve">ontrol </w:t>
+      </w:r>
+      <w:r>
+        <w:t>C</w:t>
+      </w:r>
+      <w:r>
+        <w:t>entre (GCC)</w:t>
+      </w:r>
+      <w:r>
+        <w:t xml:space="preserve"> with the virtual serial port.</w:t>
       </w:r>
     </w:p>
     <w:p>
@@ -10547,7 +10833,7 @@
                     <pic:cNvPicPr/>
                   </pic:nvPicPr>
                   <pic:blipFill>
-                    <a:blip r:embed="rId47" cstate="print"/>
+                    <a:blip r:embed="rId50" cstate="print"/>
                     <a:stretch>
                       <a:fillRect/>
                     </a:stretch>
@@ -10612,7 +10898,7 @@
       <w:r>
         <w:t xml:space="preserve">using a package called VSPE (virtual serial port emulator). This can be found at </w:t>
       </w:r>
-      <w:hyperlink r:id="rId48" w:history="1">
+      <w:hyperlink r:id="rId51" w:history="1">
         <w:r>
           <w:rPr>
             <w:rStyle w:val="Hyperlink"/>
@@ -10637,11 +10923,11 @@
       <w:pPr>
         <w:pStyle w:val="Heading3"/>
       </w:pPr>
-      <w:bookmarkStart w:id="39" w:name="_Toc248299552"/>
+      <w:bookmarkStart w:id="41" w:name="_Toc252042341"/>
       <w:r>
         <w:t>Configuring VSPE</w:t>
       </w:r>
-      <w:bookmarkEnd w:id="39"/>
+      <w:bookmarkEnd w:id="41"/>
     </w:p>
     <w:p>
       <w:r>
@@ -10674,6 +10960,7 @@
     </w:p>
     <w:p>
       <w:r>
+        <w:lastRenderedPageBreak/>
         <w:t>When</w:t>
       </w:r>
       <w:r>
@@ -10692,11 +10979,7 @@
         <w:t>have</w:t>
       </w:r>
       <w:r>
-        <w:t xml:space="preserve"> a different COM number than any of the existing COM ports, and especially than the one you use for </w:t>
-      </w:r>
-      <w:r>
-        <w:lastRenderedPageBreak/>
-        <w:t xml:space="preserve">connecting Gemini. </w:t>
+        <w:t xml:space="preserve"> a different COM number than any of the existing COM ports, and especially than the one you use for connecting Gemini. </w:t>
       </w:r>
       <w:r>
         <w:t>For instance if</w:t>
@@ -10819,11 +11102,11 @@
       <w:pPr>
         <w:pStyle w:val="Heading3"/>
       </w:pPr>
-      <w:bookmarkStart w:id="40" w:name="_Toc248299553"/>
+      <w:bookmarkStart w:id="42" w:name="_Toc252042342"/>
       <w:r>
         <w:t>Using the “Pass-Through port” with a hardware serial port.</w:t>
       </w:r>
-      <w:bookmarkEnd w:id="40"/>
+      <w:bookmarkEnd w:id="42"/>
     </w:p>
     <w:p>
       <w:r>
@@ -10855,7 +11138,7 @@
                     <pic:cNvPicPr/>
                   </pic:nvPicPr>
                   <pic:blipFill>
-                    <a:blip r:embed="rId49" cstate="print"/>
+                    <a:blip r:embed="rId52" cstate="print"/>
                     <a:stretch>
                       <a:fillRect/>
                     </a:stretch>
@@ -10920,21 +11203,26 @@
       <w:r>
         <w:t>.</w:t>
       </w:r>
+      <w:r>
+        <w:t xml:space="preserve"> You would connect the two computers using a null-modem or cross-over serial cable.</w:t>
+      </w:r>
     </w:p>
     <w:p>
       <w:pPr>
         <w:pStyle w:val="Heading3"/>
-      </w:pPr>
-      <w:bookmarkStart w:id="41" w:name="_Ref243812114"/>
-      <w:bookmarkStart w:id="42" w:name="_Toc248299554"/>
-      <w:r>
+        <w:pageBreakBefore/>
+      </w:pPr>
+      <w:bookmarkStart w:id="43" w:name="_Ref243812114"/>
+      <w:bookmarkStart w:id="44" w:name="_Toc252042343"/>
+      <w:r>
+        <w:lastRenderedPageBreak/>
         <w:t>Configuring</w:t>
       </w:r>
       <w:r>
         <w:t xml:space="preserve"> the Pass-through Port</w:t>
       </w:r>
-      <w:bookmarkEnd w:id="41"/>
-      <w:bookmarkEnd w:id="42"/>
+      <w:bookmarkEnd w:id="43"/>
+      <w:bookmarkEnd w:id="44"/>
     </w:p>
     <w:p>
       <w:r>
@@ -10965,7 +11253,6 @@
         <w:t xml:space="preserve">.” Click anywhere in this box to get the below menu. Set the Com Port to your desired setting. Make sure not to select the same port as the Gemini Driver to Gemini port, or the port number being used for </w:t>
       </w:r>
       <w:r>
-        <w:lastRenderedPageBreak/>
         <w:t>the GPS.</w:t>
       </w:r>
       <w:r>
@@ -11020,7 +11307,7 @@
                     </pic:cNvPicPr>
                   </pic:nvPicPr>
                   <pic:blipFill>
-                    <a:blip r:embed="rId50" cstate="print"/>
+                    <a:blip r:embed="rId53" cstate="print"/>
                     <a:srcRect/>
                     <a:stretch>
                       <a:fillRect/>
@@ -11106,8 +11393,45 @@
         <w:t>COM1 through COM12 to find your Gemini. So if you are planning on using GCC ensure that you limit your virtual port to the range COM1 through COM12.</w:t>
       </w:r>
     </w:p>
+    <w:p>
+      <w:r>
+        <w:rPr>
+          <w:noProof/>
+          <w:lang w:eastAsia="zh-TW"/>
+        </w:rPr>
+        <w:pict>
+          <v:shapetype id="_x0000_t202" coordsize="21600,21600" o:spt="202" path="m,l,21600r21600,l21600,xe">
+            <v:stroke joinstyle="miter"/>
+            <v:path gradientshapeok="t" o:connecttype="rect"/>
+          </v:shapetype>
+          <v:shape id="_x0000_s1037" type="#_x0000_t202" style="position:absolute;margin-left:0;margin-top:0;width:464.6pt;height:23.7pt;z-index:251671552;mso-position-horizontal:center;mso-position-vertical:bottom;mso-position-vertical-relative:margin;mso-width-relative:margin;mso-height-relative:margin;v-text-anchor:middle" strokecolor="#d8d8d8 [2732]" strokeweight="1pt">
+            <v:textbox>
+              <w:txbxContent>
+                <w:p>
+                  <w:pPr>
+                    <w:jc w:val="center"/>
+                    <w:rPr>
+                      <w:color w:val="D9D9D9" w:themeColor="background1" w:themeShade="D9"/>
+                      <w:lang w:val="en-GB"/>
+                    </w:rPr>
+                  </w:pPr>
+                  <w:r>
+                    <w:rPr>
+                      <w:color w:val="D9D9D9" w:themeColor="background1" w:themeShade="D9"/>
+                      <w:lang w:val="en-GB"/>
+                    </w:rPr>
+                    <w:t>End of document</w:t>
+                  </w:r>
+                </w:p>
+              </w:txbxContent>
+            </v:textbox>
+            <w10:wrap anchory="margin"/>
+          </v:shape>
+        </w:pict>
+      </w:r>
+    </w:p>
     <w:sectPr>
-      <w:footerReference w:type="default" r:id="rId51"/>
+      <w:footerReference w:type="default" r:id="rId54"/>
       <w:pgSz w:w="12240" w:h="15840" w:code="1"/>
       <w:pgMar w:top="1135" w:right="1440" w:bottom="1440" w:left="1440" w:header="708" w:footer="708" w:gutter="0"/>
       <w:pgNumType w:start="0"/>
@@ -11226,7 +11550,7 @@
               <w:sz w:val="18"/>
               <w:szCs w:val="18"/>
             </w:rPr>
-            <w:t>3</w:t>
+            <w:t>16</w:t>
           </w:r>
           <w:r>
             <w:rPr>
@@ -11340,7 +11664,7 @@
         <w:rPr>
           <w:lang w:val="en-GB"/>
         </w:rPr>
-        <w:t>Unless you need to slave Dome control in which case you will still need to use POTH.</w:t>
+        <w:t>Unless you need to slave Dome control, in which case you will still need to use POTH.</w:t>
       </w:r>
     </w:p>
   </w:footnote>
@@ -11365,11 +11689,36 @@
         <w:rPr>
           <w:lang w:val="en-GB"/>
         </w:rPr>
-        <w:t>Strictly this is not required even if UAC is enabled as installers should automatically be elevated, but some people have reported problems with installs without this additional step.</w:t>
+        <w:t>Strictly this is not required even if UAC is enabled as installers should automatically be elevated, but some people have reported problems with installations performed without this additional step.</w:t>
       </w:r>
     </w:p>
   </w:footnote>
   <w:footnote w:id="3">
+    <w:p>
+      <w:pPr>
+        <w:pStyle w:val="FootnoteText"/>
+        <w:rPr>
+          <w:lang w:val="en-GB"/>
+        </w:rPr>
+      </w:pPr>
+      <w:r>
+        <w:rPr>
+          <w:rStyle w:val="FootnoteReference"/>
+        </w:rPr>
+        <w:footnoteRef/>
+      </w:r>
+      <w:r>
+        <w:t xml:space="preserve"> </w:t>
+      </w:r>
+      <w:r>
+        <w:rPr>
+          <w:lang w:val="en-GB"/>
+        </w:rPr>
+        <w:t>Strictly this is not required even if UAC is enabled as installers should automatically be elevated, but some people have reported problems with installations performed without this additional step.</w:t>
+      </w:r>
+    </w:p>
+  </w:footnote>
+  <w:footnote w:id="4">
     <w:p>
       <w:pPr>
         <w:pStyle w:val="FootnoteText"/>
@@ -14830,6 +15179,18 @@
       <w:lang w:val="en-US"/>
     </w:rPr>
   </w:style>
+  <w:style w:type="character" w:styleId="FollowedHyperlink">
+    <w:name w:val="FollowedHyperlink"/>
+    <w:basedOn w:val="DefaultParagraphFont"/>
+    <w:uiPriority w:val="99"/>
+    <w:semiHidden/>
+    <w:unhideWhenUsed/>
+    <w:rsid w:val="00AA5A83"/>
+    <w:rPr>
+      <w:color w:val="800080" w:themeColor="followedHyperlink"/>
+      <w:u w:val="single"/>
+    </w:rPr>
+  </w:style>
 </w:styles>
 </file>
 
@@ -15118,7 +15479,7 @@
 
 <file path=customXml/item1.xml><?xml version="1.0" encoding="utf-8"?>
 <CoverPageProperties xmlns="http://schemas.microsoft.com/office/2006/coverPageProps">
-  <PublishDate>2009-12-14T00:00:00</PublishDate>
+  <PublishDate>2010-05-20T00:00:00</PublishDate>
   <Abstract/>
   <CompanyAddress/>
   <CompanyPhone/>
@@ -15140,7 +15501,7 @@
 </file>
 
 <file path=customXml/itemProps2.xml><?xml version="1.0" encoding="utf-8"?>
-<ds:datastoreItem xmlns:ds="http://schemas.openxmlformats.org/officeDocument/2006/customXml" ds:itemID="{CCEADD2F-F9D2-46CA-A5B0-7C3FB6718450}">
+<ds:datastoreItem xmlns:ds="http://schemas.openxmlformats.org/officeDocument/2006/customXml" ds:itemID="{A4278D3C-0914-43D0-B45F-0FEC0BDA564D}">
   <ds:schemaRefs>
     <ds:schemaRef ds:uri="http://schemas.openxmlformats.org/officeDocument/2006/bibliography"/>
   </ds:schemaRefs>

</xml_diff>